<commit_message>
some methods writing and upd. mort data import
</commit_message>
<xml_diff>
--- a/04-Tables-Figures/figures/01-sample-flow.docx
+++ b/04-Tables-Figures/figures/01-sample-flow.docx
@@ -3,14 +3,302 @@
 <w:document xmlns:wpc="http://schemas.microsoft.com/office/word/2010/wordprocessingCanvas" xmlns:cx="http://schemas.microsoft.com/office/drawing/2014/chartex" xmlns:cx1="http://schemas.microsoft.com/office/drawing/2015/9/8/chartex" xmlns:cx2="http://schemas.microsoft.com/office/drawing/2015/10/21/chartex" xmlns:cx3="http://schemas.microsoft.com/office/drawing/2016/5/9/chartex" xmlns:cx4="http://schemas.microsoft.com/office/drawing/2016/5/10/chartex" xmlns:cx5="http://schemas.microsoft.com/office/drawing/2016/5/11/chartex" xmlns:cx6="http://schemas.microsoft.com/office/drawing/2016/5/12/chartex" xmlns:cx7="http://schemas.microsoft.com/office/drawing/2016/5/13/chartex" xmlns:cx8="http://schemas.microsoft.com/office/drawing/2016/5/14/chartex" xmlns:mc="http://schemas.openxmlformats.org/markup-compatibility/2006" xmlns:aink="http://schemas.microsoft.com/office/drawing/2016/ink" xmlns:am3d="http://schemas.microsoft.com/office/drawing/2017/model3d" xmlns:o="urn:schemas-microsoft-com:office:office" xmlns:oel="http://schemas.microsoft.com/office/2019/extlst" xmlns:r="http://schemas.openxmlformats.org/officeDocument/2006/relationships" xmlns:m="http://schemas.openxmlformats.org/officeDocument/2006/math" xmlns:v="urn:schemas-microsoft-com:vml" xmlns:wp14="http://schemas.microsoft.com/office/word/2010/wordprocessingDrawing" xmlns:wp="http://schemas.openxmlformats.org/drawingml/2006/wordprocessingDrawing" xmlns:w10="urn:schemas-microsoft-com:office:word" xmlns:w="http://schemas.openxmlformats.org/wordprocessingml/2006/main" xmlns:w14="http://schemas.microsoft.com/office/word/2010/wordml" xmlns:w15="http://schemas.microsoft.com/office/word/2012/wordml" xmlns:w16cex="http://schemas.microsoft.com/office/word/2018/wordml/cex" xmlns:w16cid="http://schemas.microsoft.com/office/word/2016/wordml/cid" xmlns:w16="http://schemas.microsoft.com/office/word/2018/wordml" xmlns:w16sdtdh="http://schemas.microsoft.com/office/word/2020/wordml/sdtdatahash" xmlns:w16se="http://schemas.microsoft.com/office/word/2015/wordml/symex" xmlns:wpg="http://schemas.microsoft.com/office/word/2010/wordprocessingGroup" xmlns:wpi="http://schemas.microsoft.com/office/word/2010/wordprocessingInk" xmlns:wne="http://schemas.microsoft.com/office/word/2006/wordml" xmlns:wps="http://schemas.microsoft.com/office/word/2010/wordprocessingShape" mc:Ignorable="w14 w15 w16se w16cid w16 w16cex w16sdtdh wp14">
   <w:body>
     <w:p>
+      <w:pPr>
+        <w:rPr>
+          <w:rFonts w:ascii="Avenir Book" w:hAnsi="Avenir Book"/>
+        </w:rPr>
+      </w:pPr>
       <w:r>
         <w:rPr>
+          <w:rFonts w:ascii="Avenir Book" w:hAnsi="Avenir Book"/>
           <w:noProof/>
         </w:rPr>
         <mc:AlternateContent>
           <mc:Choice Requires="wps">
             <w:drawing>
-              <wp:anchor distT="0" distB="0" distL="114300" distR="114300" simplePos="0" relativeHeight="251667456" behindDoc="0" locked="0" layoutInCell="1" allowOverlap="1" wp14:anchorId="32EF53C5" wp14:editId="767F3E43">
+              <wp:anchor distT="0" distB="0" distL="114300" distR="114300" simplePos="0" relativeHeight="251659264" behindDoc="0" locked="0" layoutInCell="1" allowOverlap="1" wp14:anchorId="1B80536A" wp14:editId="05A204D9">
+                <wp:simplePos x="0" y="0"/>
+                <wp:positionH relativeFrom="column">
+                  <wp:posOffset>1880235</wp:posOffset>
+                </wp:positionH>
+                <wp:positionV relativeFrom="paragraph">
+                  <wp:posOffset>-290195</wp:posOffset>
+                </wp:positionV>
+                <wp:extent cx="2088515" cy="466090"/>
+                <wp:effectExtent l="0" t="0" r="6985" b="10160"/>
+                <wp:wrapNone/>
+                <wp:docPr id="1" name="Rectangle 1"/>
+                <wp:cNvGraphicFramePr/>
+                <a:graphic xmlns:a="http://schemas.openxmlformats.org/drawingml/2006/main">
+                  <a:graphicData uri="http://schemas.microsoft.com/office/word/2010/wordprocessingShape">
+                    <wps:wsp>
+                      <wps:cNvSpPr/>
+                      <wps:spPr>
+                        <a:xfrm>
+                          <a:off x="0" y="0"/>
+                          <a:ext cx="2088515" cy="466090"/>
+                        </a:xfrm>
+                        <a:prstGeom prst="rect">
+                          <a:avLst/>
+                        </a:prstGeom>
+                        <a:noFill/>
+                        <a:ln>
+                          <a:solidFill>
+                            <a:schemeClr val="tx1"/>
+                          </a:solidFill>
+                        </a:ln>
+                      </wps:spPr>
+                      <wps:style>
+                        <a:lnRef idx="2">
+                          <a:schemeClr val="accent1">
+                            <a:shade val="50000"/>
+                          </a:schemeClr>
+                        </a:lnRef>
+                        <a:fillRef idx="1">
+                          <a:schemeClr val="accent1"/>
+                        </a:fillRef>
+                        <a:effectRef idx="0">
+                          <a:schemeClr val="accent1"/>
+                        </a:effectRef>
+                        <a:fontRef idx="minor">
+                          <a:schemeClr val="lt1"/>
+                        </a:fontRef>
+                      </wps:style>
+                      <wps:txbx>
+                        <w:txbxContent>
+                          <w:p>
+                            <w:pPr>
+                              <w:jc w:val="center"/>
+                              <w:rPr>
+                                <w:rFonts w:ascii="Avenir Book" w:hAnsi="Avenir Book" w:cs="Times New Roman"/>
+                                <w:color w:val="000000" w:themeColor="text1"/>
+                                <w:sz w:val="20"/>
+                                <w:szCs w:val="20"/>
+                              </w:rPr>
+                            </w:pPr>
+                            <w:r>
+                              <w:rPr>
+                                <w:rFonts w:ascii="Avenir Book" w:hAnsi="Avenir Book" w:cs="Times New Roman"/>
+                                <w:color w:val="000000" w:themeColor="text1"/>
+                                <w:sz w:val="20"/>
+                                <w:szCs w:val="20"/>
+                              </w:rPr>
+                              <w:t xml:space="preserve">Initial </w:t>
+                            </w:r>
+                            <w:r>
+                              <w:rPr>
+                                <w:rFonts w:ascii="Avenir Book" w:hAnsi="Avenir Book" w:cs="Times New Roman"/>
+                                <w:color w:val="000000" w:themeColor="text1"/>
+                                <w:sz w:val="20"/>
+                                <w:szCs w:val="20"/>
+                              </w:rPr>
+                              <w:t>24-hr Recall Survey</w:t>
+                            </w:r>
+                            <w:r>
+                              <w:rPr>
+                                <w:rFonts w:ascii="Avenir Book" w:hAnsi="Avenir Book" w:cs="Times New Roman"/>
+                                <w:color w:val="000000" w:themeColor="text1"/>
+                                <w:sz w:val="20"/>
+                                <w:szCs w:val="20"/>
+                              </w:rPr>
+                              <w:t xml:space="preserve"> Sample (1999-201</w:t>
+                            </w:r>
+                            <w:r>
+                              <w:rPr>
+                                <w:rFonts w:ascii="Avenir Book" w:hAnsi="Avenir Book" w:cs="Times New Roman"/>
+                                <w:color w:val="000000" w:themeColor="text1"/>
+                                <w:sz w:val="20"/>
+                                <w:szCs w:val="20"/>
+                              </w:rPr>
+                              <w:t>8</w:t>
+                            </w:r>
+                            <w:r>
+                              <w:rPr>
+                                <w:rFonts w:ascii="Avenir Book" w:hAnsi="Avenir Book" w:cs="Times New Roman"/>
+                                <w:color w:val="000000" w:themeColor="text1"/>
+                                <w:sz w:val="20"/>
+                                <w:szCs w:val="20"/>
+                              </w:rPr>
+                              <w:t>)</w:t>
+                            </w:r>
+                          </w:p>
+                          <w:p>
+                            <w:pPr>
+                              <w:jc w:val="center"/>
+                              <w:rPr>
+                                <w:rFonts w:ascii="Avenir Book" w:hAnsi="Avenir Book" w:cs="Times New Roman"/>
+                                <w:color w:val="000000" w:themeColor="text1"/>
+                                <w:sz w:val="20"/>
+                                <w:szCs w:val="20"/>
+                              </w:rPr>
+                            </w:pPr>
+                            <w:r>
+                              <w:rPr>
+                                <w:rFonts w:ascii="Avenir Book" w:hAnsi="Avenir Book" w:cs="Times New Roman"/>
+                                <w:i/>
+                                <w:iCs/>
+                                <w:color w:val="000000" w:themeColor="text1"/>
+                                <w:sz w:val="20"/>
+                                <w:szCs w:val="20"/>
+                              </w:rPr>
+                              <w:t xml:space="preserve">n </w:t>
+                            </w:r>
+                            <w:r>
+                              <w:rPr>
+                                <w:rFonts w:ascii="Avenir Book" w:hAnsi="Avenir Book" w:cs="Times New Roman"/>
+                                <w:color w:val="000000" w:themeColor="text1"/>
+                                <w:sz w:val="20"/>
+                                <w:szCs w:val="20"/>
+                              </w:rPr>
+                              <w:t xml:space="preserve">= </w:t>
+                            </w:r>
+                            <w:r>
+                              <w:rPr>
+                                <w:rFonts w:ascii="Avenir Book" w:hAnsi="Avenir Book" w:cs="Times New Roman"/>
+                                <w:color w:val="000000" w:themeColor="text1"/>
+                                <w:sz w:val="20"/>
+                                <w:szCs w:val="20"/>
+                              </w:rPr>
+                              <w:t>78964</w:t>
+                            </w:r>
+                          </w:p>
+                        </w:txbxContent>
+                      </wps:txbx>
+                      <wps:bodyPr rot="0" spcFirstLastPara="0" vertOverflow="overflow" horzOverflow="overflow" vert="horz" wrap="square" lIns="91440" tIns="45720" rIns="91440" bIns="45720" numCol="1" spcCol="0" rtlCol="0" fromWordArt="0" anchor="ctr" anchorCtr="0" forceAA="0" compatLnSpc="1">
+                        <a:prstTxWarp prst="textNoShape">
+                          <a:avLst/>
+                        </a:prstTxWarp>
+                        <a:spAutoFit/>
+                      </wps:bodyPr>
+                    </wps:wsp>
+                  </a:graphicData>
+                </a:graphic>
+                <wp14:sizeRelH relativeFrom="margin">
+                  <wp14:pctWidth>0</wp14:pctWidth>
+                </wp14:sizeRelH>
+                <wp14:sizeRelV relativeFrom="margin">
+                  <wp14:pctHeight>0</wp14:pctHeight>
+                </wp14:sizeRelV>
+              </wp:anchor>
+            </w:drawing>
+          </mc:Choice>
+          <mc:Fallback>
+            <w:pict>
+              <v:rect w14:anchorId="1B80536A" id="Rectangle 1" o:spid="_x0000_s1026" style="position:absolute;margin-left:148.05pt;margin-top:-22.85pt;width:164.45pt;height:36.7pt;z-index:251659264;visibility:visible;mso-wrap-style:square;mso-width-percent:0;mso-height-percent:0;mso-wrap-distance-left:9pt;mso-wrap-distance-top:0;mso-wrap-distance-right:9pt;mso-wrap-distance-bottom:0;mso-position-horizontal:absolute;mso-position-horizontal-relative:text;mso-position-vertical:absolute;mso-position-vertical-relative:text;mso-width-percent:0;mso-height-percent:0;mso-width-relative:margin;mso-height-relative:margin;v-text-anchor:middle" o:gfxdata="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" filled="f" strokecolor="black [3213]" strokeweight="1pt">
+                <v:textbox style="mso-fit-shape-to-text:t">
+                  <w:txbxContent>
+                    <w:p>
+                      <w:pPr>
+                        <w:jc w:val="center"/>
+                        <w:rPr>
+                          <w:rFonts w:ascii="Avenir Book" w:hAnsi="Avenir Book" w:cs="Times New Roman"/>
+                          <w:color w:val="000000" w:themeColor="text1"/>
+                          <w:sz w:val="20"/>
+                          <w:szCs w:val="20"/>
+                        </w:rPr>
+                      </w:pPr>
+                      <w:r>
+                        <w:rPr>
+                          <w:rFonts w:ascii="Avenir Book" w:hAnsi="Avenir Book" w:cs="Times New Roman"/>
+                          <w:color w:val="000000" w:themeColor="text1"/>
+                          <w:sz w:val="20"/>
+                          <w:szCs w:val="20"/>
+                        </w:rPr>
+                        <w:t xml:space="preserve">Initial </w:t>
+                      </w:r>
+                      <w:r>
+                        <w:rPr>
+                          <w:rFonts w:ascii="Avenir Book" w:hAnsi="Avenir Book" w:cs="Times New Roman"/>
+                          <w:color w:val="000000" w:themeColor="text1"/>
+                          <w:sz w:val="20"/>
+                          <w:szCs w:val="20"/>
+                        </w:rPr>
+                        <w:t>24-hr Recall Survey</w:t>
+                      </w:r>
+                      <w:r>
+                        <w:rPr>
+                          <w:rFonts w:ascii="Avenir Book" w:hAnsi="Avenir Book" w:cs="Times New Roman"/>
+                          <w:color w:val="000000" w:themeColor="text1"/>
+                          <w:sz w:val="20"/>
+                          <w:szCs w:val="20"/>
+                        </w:rPr>
+                        <w:t xml:space="preserve"> Sample (1999-201</w:t>
+                      </w:r>
+                      <w:r>
+                        <w:rPr>
+                          <w:rFonts w:ascii="Avenir Book" w:hAnsi="Avenir Book" w:cs="Times New Roman"/>
+                          <w:color w:val="000000" w:themeColor="text1"/>
+                          <w:sz w:val="20"/>
+                          <w:szCs w:val="20"/>
+                        </w:rPr>
+                        <w:t>8</w:t>
+                      </w:r>
+                      <w:r>
+                        <w:rPr>
+                          <w:rFonts w:ascii="Avenir Book" w:hAnsi="Avenir Book" w:cs="Times New Roman"/>
+                          <w:color w:val="000000" w:themeColor="text1"/>
+                          <w:sz w:val="20"/>
+                          <w:szCs w:val="20"/>
+                        </w:rPr>
+                        <w:t>)</w:t>
+                      </w:r>
+                    </w:p>
+                    <w:p>
+                      <w:pPr>
+                        <w:jc w:val="center"/>
+                        <w:rPr>
+                          <w:rFonts w:ascii="Avenir Book" w:hAnsi="Avenir Book" w:cs="Times New Roman"/>
+                          <w:color w:val="000000" w:themeColor="text1"/>
+                          <w:sz w:val="20"/>
+                          <w:szCs w:val="20"/>
+                        </w:rPr>
+                      </w:pPr>
+                      <w:r>
+                        <w:rPr>
+                          <w:rFonts w:ascii="Avenir Book" w:hAnsi="Avenir Book" w:cs="Times New Roman"/>
+                          <w:i/>
+                          <w:iCs/>
+                          <w:color w:val="000000" w:themeColor="text1"/>
+                          <w:sz w:val="20"/>
+                          <w:szCs w:val="20"/>
+                        </w:rPr>
+                        <w:t xml:space="preserve">n </w:t>
+                      </w:r>
+                      <w:r>
+                        <w:rPr>
+                          <w:rFonts w:ascii="Avenir Book" w:hAnsi="Avenir Book" w:cs="Times New Roman"/>
+                          <w:color w:val="000000" w:themeColor="text1"/>
+                          <w:sz w:val="20"/>
+                          <w:szCs w:val="20"/>
+                        </w:rPr>
+                        <w:t xml:space="preserve">= </w:t>
+                      </w:r>
+                      <w:r>
+                        <w:rPr>
+                          <w:rFonts w:ascii="Avenir Book" w:hAnsi="Avenir Book" w:cs="Times New Roman"/>
+                          <w:color w:val="000000" w:themeColor="text1"/>
+                          <w:sz w:val="20"/>
+                          <w:szCs w:val="20"/>
+                        </w:rPr>
+                        <w:t>78964</w:t>
+                      </w:r>
+                    </w:p>
+                  </w:txbxContent>
+                </v:textbox>
+              </v:rect>
+            </w:pict>
+          </mc:Fallback>
+        </mc:AlternateContent>
+      </w:r>
+      <w:r>
+        <w:rPr>
+          <w:rFonts w:ascii="Avenir Book" w:hAnsi="Avenir Book"/>
+          <w:noProof/>
+        </w:rPr>
+        <mc:AlternateContent>
+          <mc:Choice Requires="wps">
+            <w:drawing>
+              <wp:anchor distT="0" distB="0" distL="114300" distR="114300" simplePos="0" relativeHeight="251667456" behindDoc="0" locked="0" layoutInCell="1" allowOverlap="1" wp14:anchorId="32EF53C5" wp14:editId="0E3DF078">
                 <wp:simplePos x="0" y="0"/>
                 <wp:positionH relativeFrom="column">
                   <wp:posOffset>4301067</wp:posOffset>
@@ -64,7 +352,7 @@
                             <w:pPr>
                               <w:ind w:left="720" w:hanging="360"/>
                               <w:rPr>
-                                <w:rFonts w:ascii="Palatino Linotype" w:hAnsi="Palatino Linotype"/>
+                                <w:rFonts w:ascii="Avenir Book" w:hAnsi="Avenir Book"/>
                                 <w:i/>
                                 <w:iCs/>
                                 <w:color w:val="000000" w:themeColor="text1"/>
@@ -74,7 +362,7 @@
                             </w:pPr>
                             <w:r>
                               <w:rPr>
-                                <w:rFonts w:ascii="Palatino Linotype" w:hAnsi="Palatino Linotype"/>
+                                <w:rFonts w:ascii="Avenir Book" w:hAnsi="Avenir Book"/>
                                 <w:i/>
                                 <w:iCs/>
                                 <w:color w:val="000000" w:themeColor="text1"/>
@@ -92,7 +380,7 @@
                                 <w:numId w:val="1"/>
                               </w:numPr>
                               <w:rPr>
-                                <w:rFonts w:ascii="Palatino Linotype" w:hAnsi="Palatino Linotype" w:cs="Times New Roman"/>
+                                <w:rFonts w:ascii="Avenir Book" w:hAnsi="Avenir Book" w:cs="Times New Roman"/>
                                 <w:color w:val="000000" w:themeColor="text1"/>
                                 <w:sz w:val="20"/>
                                 <w:szCs w:val="20"/>
@@ -100,7 +388,7 @@
                             </w:pPr>
                             <w:r>
                               <w:rPr>
-                                <w:rFonts w:ascii="Palatino Linotype" w:hAnsi="Palatino Linotype" w:cs="Times New Roman"/>
+                                <w:rFonts w:ascii="Avenir Book" w:hAnsi="Avenir Book" w:cs="Times New Roman"/>
                                 <w:color w:val="000000" w:themeColor="text1"/>
                                 <w:sz w:val="20"/>
                                 <w:szCs w:val="20"/>
@@ -109,7 +397,7 @@
                             </w:r>
                             <w:r>
                               <w:rPr>
-                                <w:rFonts w:ascii="Palatino Linotype" w:hAnsi="Palatino Linotype" w:cs="Times New Roman"/>
+                                <w:rFonts w:ascii="Avenir Book" w:hAnsi="Avenir Book" w:cs="Times New Roman"/>
                                 <w:color w:val="000000" w:themeColor="text1"/>
                                 <w:sz w:val="20"/>
                                 <w:szCs w:val="20"/>
@@ -118,7 +406,7 @@
                             </w:r>
                             <w:r>
                               <w:rPr>
-                                <w:rFonts w:ascii="Palatino Linotype" w:hAnsi="Palatino Linotype" w:cs="Times New Roman"/>
+                                <w:rFonts w:ascii="Avenir Book" w:hAnsi="Avenir Book" w:cs="Times New Roman"/>
                                 <w:color w:val="000000" w:themeColor="text1"/>
                                 <w:sz w:val="20"/>
                                 <w:szCs w:val="20"/>
@@ -127,7 +415,7 @@
                             </w:r>
                             <w:r>
                               <w:rPr>
-                                <w:rFonts w:ascii="Palatino Linotype" w:hAnsi="Palatino Linotype" w:cs="Times New Roman"/>
+                                <w:rFonts w:ascii="Avenir Book" w:hAnsi="Avenir Book" w:cs="Times New Roman"/>
                                 <w:i/>
                                 <w:iCs/>
                                 <w:color w:val="000000" w:themeColor="text1"/>
@@ -138,7 +426,7 @@
                             </w:r>
                             <w:r>
                               <w:rPr>
-                                <w:rFonts w:ascii="Palatino Linotype" w:hAnsi="Palatino Linotype" w:cs="Times New Roman"/>
+                                <w:rFonts w:ascii="Avenir Book" w:hAnsi="Avenir Book" w:cs="Times New Roman"/>
                                 <w:color w:val="000000" w:themeColor="text1"/>
                                 <w:sz w:val="20"/>
                                 <w:szCs w:val="20"/>
@@ -147,7 +435,7 @@
                             </w:r>
                             <w:r>
                               <w:rPr>
-                                <w:rFonts w:ascii="Palatino Linotype" w:hAnsi="Palatino Linotype" w:cs="Times New Roman"/>
+                                <w:rFonts w:ascii="Avenir Book" w:hAnsi="Avenir Book" w:cs="Times New Roman"/>
                                 <w:color w:val="000000" w:themeColor="text1"/>
                                 <w:sz w:val="20"/>
                                 <w:szCs w:val="20"/>
@@ -156,7 +444,7 @@
                             </w:r>
                             <w:r>
                               <w:rPr>
-                                <w:rFonts w:ascii="Palatino Linotype" w:hAnsi="Palatino Linotype" w:cs="Times New Roman"/>
+                                <w:rFonts w:ascii="Avenir Book" w:hAnsi="Avenir Book" w:cs="Times New Roman"/>
                                 <w:color w:val="000000" w:themeColor="text1"/>
                                 <w:sz w:val="20"/>
                                 <w:szCs w:val="20"/>
@@ -165,7 +453,7 @@
                             </w:r>
                             <w:r>
                               <w:rPr>
-                                <w:rFonts w:ascii="Palatino Linotype" w:hAnsi="Palatino Linotype" w:cs="Times New Roman"/>
+                                <w:rFonts w:ascii="Avenir Book" w:hAnsi="Avenir Book" w:cs="Times New Roman"/>
                                 <w:color w:val="000000" w:themeColor="text1"/>
                                 <w:sz w:val="20"/>
                                 <w:szCs w:val="20"/>
@@ -181,7 +469,7 @@
                                 <w:numId w:val="1"/>
                               </w:numPr>
                               <w:rPr>
-                                <w:rFonts w:ascii="Palatino Linotype" w:hAnsi="Palatino Linotype" w:cs="Times New Roman"/>
+                                <w:rFonts w:ascii="Avenir Book" w:hAnsi="Avenir Book" w:cs="Times New Roman"/>
                                 <w:color w:val="000000" w:themeColor="text1"/>
                                 <w:sz w:val="20"/>
                                 <w:szCs w:val="20"/>
@@ -189,7 +477,7 @@
                             </w:pPr>
                             <w:r>
                               <w:rPr>
-                                <w:rFonts w:ascii="Palatino Linotype" w:hAnsi="Palatino Linotype" w:cs="Times New Roman"/>
+                                <w:rFonts w:ascii="Avenir Book" w:hAnsi="Avenir Book" w:cs="Times New Roman"/>
                                 <w:color w:val="000000" w:themeColor="text1"/>
                                 <w:sz w:val="20"/>
                                 <w:szCs w:val="20"/>
@@ -198,7 +486,7 @@
                             </w:r>
                             <w:r>
                               <w:rPr>
-                                <w:rFonts w:ascii="Palatino Linotype" w:hAnsi="Palatino Linotype" w:cs="Times New Roman"/>
+                                <w:rFonts w:ascii="Avenir Book" w:hAnsi="Avenir Book" w:cs="Times New Roman"/>
                                 <w:color w:val="000000" w:themeColor="text1"/>
                                 <w:sz w:val="20"/>
                                 <w:szCs w:val="20"/>
@@ -207,7 +495,7 @@
                             </w:r>
                             <w:r>
                               <w:rPr>
-                                <w:rFonts w:ascii="Palatino Linotype" w:hAnsi="Palatino Linotype" w:cs="Times New Roman"/>
+                                <w:rFonts w:ascii="Avenir Book" w:hAnsi="Avenir Book" w:cs="Times New Roman"/>
                                 <w:color w:val="000000" w:themeColor="text1"/>
                                 <w:sz w:val="20"/>
                                 <w:szCs w:val="20"/>
@@ -216,7 +504,7 @@
                             </w:r>
                             <w:r>
                               <w:rPr>
-                                <w:rFonts w:ascii="Palatino Linotype" w:hAnsi="Palatino Linotype" w:cs="Times New Roman"/>
+                                <w:rFonts w:ascii="Avenir Book" w:hAnsi="Avenir Book" w:cs="Times New Roman"/>
                                 <w:color w:val="000000" w:themeColor="text1"/>
                                 <w:sz w:val="20"/>
                                 <w:szCs w:val="20"/>
@@ -225,7 +513,7 @@
                             </w:r>
                             <w:r>
                               <w:rPr>
-                                <w:rFonts w:ascii="Palatino Linotype" w:hAnsi="Palatino Linotype" w:cs="Times New Roman"/>
+                                <w:rFonts w:ascii="Avenir Book" w:hAnsi="Avenir Book" w:cs="Times New Roman"/>
                                 <w:color w:val="000000" w:themeColor="text1"/>
                                 <w:sz w:val="20"/>
                                 <w:szCs w:val="20"/>
@@ -234,7 +522,7 @@
                             </w:r>
                             <w:r>
                               <w:rPr>
-                                <w:rFonts w:ascii="Palatino Linotype" w:hAnsi="Palatino Linotype" w:cs="Times New Roman"/>
+                                <w:rFonts w:ascii="Avenir Book" w:hAnsi="Avenir Book" w:cs="Times New Roman"/>
                                 <w:color w:val="000000" w:themeColor="text1"/>
                                 <w:sz w:val="20"/>
                                 <w:szCs w:val="20"/>
@@ -243,7 +531,7 @@
                             </w:r>
                             <w:r>
                               <w:rPr>
-                                <w:rFonts w:ascii="Palatino Linotype" w:hAnsi="Palatino Linotype" w:cs="Times New Roman"/>
+                                <w:rFonts w:ascii="Avenir Book" w:hAnsi="Avenir Book" w:cs="Times New Roman"/>
                                 <w:color w:val="000000" w:themeColor="text1"/>
                                 <w:sz w:val="20"/>
                                 <w:szCs w:val="20"/>
@@ -252,7 +540,7 @@
                             </w:r>
                             <w:r>
                               <w:rPr>
-                                <w:rFonts w:ascii="Palatino Linotype" w:hAnsi="Palatino Linotype" w:cs="Times New Roman"/>
+                                <w:rFonts w:ascii="Avenir Book" w:hAnsi="Avenir Book" w:cs="Times New Roman"/>
                                 <w:color w:val="000000" w:themeColor="text1"/>
                                 <w:sz w:val="20"/>
                                 <w:szCs w:val="20"/>
@@ -261,7 +549,7 @@
                             </w:r>
                             <w:r>
                               <w:rPr>
-                                <w:rFonts w:ascii="Palatino Linotype" w:hAnsi="Palatino Linotype" w:cs="Times New Roman"/>
+                                <w:rFonts w:ascii="Avenir Book" w:hAnsi="Avenir Book" w:cs="Times New Roman"/>
                                 <w:i/>
                                 <w:iCs/>
                                 <w:color w:val="000000" w:themeColor="text1"/>
@@ -272,7 +560,7 @@
                             </w:r>
                             <w:r>
                               <w:rPr>
-                                <w:rFonts w:ascii="Palatino Linotype" w:hAnsi="Palatino Linotype" w:cs="Times New Roman"/>
+                                <w:rFonts w:ascii="Avenir Book" w:hAnsi="Avenir Book" w:cs="Times New Roman"/>
                                 <w:color w:val="000000" w:themeColor="text1"/>
                                 <w:sz w:val="20"/>
                                 <w:szCs w:val="20"/>
@@ -281,7 +569,7 @@
                             </w:r>
                             <w:r>
                               <w:rPr>
-                                <w:rFonts w:ascii="Palatino Linotype" w:hAnsi="Palatino Linotype" w:cs="Times New Roman"/>
+                                <w:rFonts w:ascii="Avenir Book" w:hAnsi="Avenir Book" w:cs="Times New Roman"/>
                                 <w:color w:val="000000" w:themeColor="text1"/>
                                 <w:sz w:val="20"/>
                                 <w:szCs w:val="20"/>
@@ -290,7 +578,7 @@
                             </w:r>
                             <w:r>
                               <w:rPr>
-                                <w:rFonts w:ascii="Palatino Linotype" w:hAnsi="Palatino Linotype" w:cs="Times New Roman"/>
+                                <w:rFonts w:ascii="Avenir Book" w:hAnsi="Avenir Book" w:cs="Times New Roman"/>
                                 <w:color w:val="000000" w:themeColor="text1"/>
                                 <w:sz w:val="20"/>
                                 <w:szCs w:val="20"/>
@@ -306,7 +594,7 @@
                                 <w:numId w:val="1"/>
                               </w:numPr>
                               <w:rPr>
-                                <w:rFonts w:ascii="Palatino Linotype" w:hAnsi="Palatino Linotype" w:cs="Times New Roman"/>
+                                <w:rFonts w:ascii="Avenir Book" w:hAnsi="Avenir Book" w:cs="Times New Roman"/>
                                 <w:color w:val="000000" w:themeColor="text1"/>
                                 <w:sz w:val="20"/>
                                 <w:szCs w:val="20"/>
@@ -314,7 +602,7 @@
                             </w:pPr>
                             <w:r>
                               <w:rPr>
-                                <w:rFonts w:ascii="Palatino Linotype" w:hAnsi="Palatino Linotype" w:cs="Times New Roman"/>
+                                <w:rFonts w:ascii="Avenir Book" w:hAnsi="Avenir Book" w:cs="Times New Roman"/>
                                 <w:color w:val="000000" w:themeColor="text1"/>
                                 <w:sz w:val="20"/>
                                 <w:szCs w:val="20"/>
@@ -323,7 +611,7 @@
                             </w:r>
                             <w:r>
                               <w:rPr>
-                                <w:rFonts w:ascii="Palatino Linotype" w:hAnsi="Palatino Linotype" w:cs="Times New Roman"/>
+                                <w:rFonts w:ascii="Avenir Book" w:hAnsi="Avenir Book" w:cs="Times New Roman"/>
                                 <w:color w:val="000000" w:themeColor="text1"/>
                                 <w:sz w:val="20"/>
                                 <w:szCs w:val="20"/>
@@ -332,7 +620,7 @@
                             </w:r>
                             <w:r>
                               <w:rPr>
-                                <w:rFonts w:ascii="Palatino Linotype" w:hAnsi="Palatino Linotype" w:cs="Times New Roman"/>
+                                <w:rFonts w:ascii="Avenir Book" w:hAnsi="Avenir Book" w:cs="Times New Roman"/>
                                 <w:color w:val="000000" w:themeColor="text1"/>
                                 <w:sz w:val="20"/>
                                 <w:szCs w:val="20"/>
@@ -341,7 +629,7 @@
                             </w:r>
                             <w:r>
                               <w:rPr>
-                                <w:rFonts w:ascii="Palatino Linotype" w:hAnsi="Palatino Linotype" w:cs="Times New Roman"/>
+                                <w:rFonts w:ascii="Avenir Book" w:hAnsi="Avenir Book" w:cs="Times New Roman"/>
                                 <w:color w:val="000000" w:themeColor="text1"/>
                                 <w:sz w:val="20"/>
                                 <w:szCs w:val="20"/>
@@ -350,7 +638,7 @@
                             </w:r>
                             <w:r>
                               <w:rPr>
-                                <w:rFonts w:ascii="Palatino Linotype" w:hAnsi="Palatino Linotype" w:cs="Times New Roman"/>
+                                <w:rFonts w:ascii="Avenir Book" w:hAnsi="Avenir Book" w:cs="Times New Roman"/>
                                 <w:i/>
                                 <w:iCs/>
                                 <w:color w:val="000000" w:themeColor="text1"/>
@@ -361,7 +649,7 @@
                             </w:r>
                             <w:r>
                               <w:rPr>
-                                <w:rFonts w:ascii="Palatino Linotype" w:hAnsi="Palatino Linotype" w:cs="Times New Roman"/>
+                                <w:rFonts w:ascii="Avenir Book" w:hAnsi="Avenir Book" w:cs="Times New Roman"/>
                                 <w:color w:val="000000" w:themeColor="text1"/>
                                 <w:sz w:val="20"/>
                                 <w:szCs w:val="20"/>
@@ -370,7 +658,7 @@
                             </w:r>
                             <w:r>
                               <w:rPr>
-                                <w:rFonts w:ascii="Palatino Linotype" w:hAnsi="Palatino Linotype" w:cs="Times New Roman"/>
+                                <w:rFonts w:ascii="Avenir Book" w:hAnsi="Avenir Book" w:cs="Times New Roman"/>
                                 <w:color w:val="000000" w:themeColor="text1"/>
                                 <w:sz w:val="20"/>
                                 <w:szCs w:val="20"/>
@@ -379,7 +667,7 @@
                             </w:r>
                             <w:r>
                               <w:rPr>
-                                <w:rFonts w:ascii="Palatino Linotype" w:hAnsi="Palatino Linotype" w:cs="Times New Roman"/>
+                                <w:rFonts w:ascii="Avenir Book" w:hAnsi="Avenir Book" w:cs="Times New Roman"/>
                                 <w:color w:val="000000" w:themeColor="text1"/>
                                 <w:sz w:val="20"/>
                                 <w:szCs w:val="20"/>
@@ -409,14 +697,14 @@
           </mc:Choice>
           <mc:Fallback>
             <w:pict>
-              <v:rect w14:anchorId="32EF53C5" id="Rectangle 7" o:spid="_x0000_s1026" style="position:absolute;margin-left:338.65pt;margin-top:75.35pt;width:192.55pt;height:154pt;z-index:251667456;visibility:visible;mso-wrap-style:square;mso-width-percent:0;mso-height-percent:0;mso-wrap-distance-left:9pt;mso-wrap-distance-top:0;mso-wrap-distance-right:9pt;mso-wrap-distance-bottom:0;mso-position-horizontal:absolute;mso-position-horizontal-relative:text;mso-position-vertical:absolute;mso-position-vertical-relative:text;mso-width-percent:0;mso-height-percent:0;mso-width-relative:margin;mso-height-relative:margin;v-text-anchor:middle" o:gfxdata="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" filled="f" strokecolor="black [3213]" strokeweight="1pt">
+              <v:rect w14:anchorId="32EF53C5" id="Rectangle 7" o:spid="_x0000_s1027" style="position:absolute;margin-left:338.65pt;margin-top:75.35pt;width:192.55pt;height:154pt;z-index:251667456;visibility:visible;mso-wrap-style:square;mso-width-percent:0;mso-height-percent:0;mso-wrap-distance-left:9pt;mso-wrap-distance-top:0;mso-wrap-distance-right:9pt;mso-wrap-distance-bottom:0;mso-position-horizontal:absolute;mso-position-horizontal-relative:text;mso-position-vertical:absolute;mso-position-vertical-relative:text;mso-width-percent:0;mso-height-percent:0;mso-width-relative:margin;mso-height-relative:margin;v-text-anchor:middle" o:gfxdata="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" filled="f" strokecolor="black [3213]" strokeweight="1pt">
                 <v:textbox>
                   <w:txbxContent>
                     <w:p>
                       <w:pPr>
                         <w:ind w:left="720" w:hanging="360"/>
                         <w:rPr>
-                          <w:rFonts w:ascii="Palatino Linotype" w:hAnsi="Palatino Linotype"/>
+                          <w:rFonts w:ascii="Avenir Book" w:hAnsi="Avenir Book"/>
                           <w:i/>
                           <w:iCs/>
                           <w:color w:val="000000" w:themeColor="text1"/>
@@ -426,7 +714,7 @@
                       </w:pPr>
                       <w:r>
                         <w:rPr>
-                          <w:rFonts w:ascii="Palatino Linotype" w:hAnsi="Palatino Linotype"/>
+                          <w:rFonts w:ascii="Avenir Book" w:hAnsi="Avenir Book"/>
                           <w:i/>
                           <w:iCs/>
                           <w:color w:val="000000" w:themeColor="text1"/>
@@ -444,7 +732,7 @@
                           <w:numId w:val="1"/>
                         </w:numPr>
                         <w:rPr>
-                          <w:rFonts w:ascii="Palatino Linotype" w:hAnsi="Palatino Linotype" w:cs="Times New Roman"/>
+                          <w:rFonts w:ascii="Avenir Book" w:hAnsi="Avenir Book" w:cs="Times New Roman"/>
                           <w:color w:val="000000" w:themeColor="text1"/>
                           <w:sz w:val="20"/>
                           <w:szCs w:val="20"/>
@@ -452,7 +740,7 @@
                       </w:pPr>
                       <w:r>
                         <w:rPr>
-                          <w:rFonts w:ascii="Palatino Linotype" w:hAnsi="Palatino Linotype" w:cs="Times New Roman"/>
+                          <w:rFonts w:ascii="Avenir Book" w:hAnsi="Avenir Book" w:cs="Times New Roman"/>
                           <w:color w:val="000000" w:themeColor="text1"/>
                           <w:sz w:val="20"/>
                           <w:szCs w:val="20"/>
@@ -461,7 +749,7 @@
                       </w:r>
                       <w:r>
                         <w:rPr>
-                          <w:rFonts w:ascii="Palatino Linotype" w:hAnsi="Palatino Linotype" w:cs="Times New Roman"/>
+                          <w:rFonts w:ascii="Avenir Book" w:hAnsi="Avenir Book" w:cs="Times New Roman"/>
                           <w:color w:val="000000" w:themeColor="text1"/>
                           <w:sz w:val="20"/>
                           <w:szCs w:val="20"/>
@@ -470,7 +758,7 @@
                       </w:r>
                       <w:r>
                         <w:rPr>
-                          <w:rFonts w:ascii="Palatino Linotype" w:hAnsi="Palatino Linotype" w:cs="Times New Roman"/>
+                          <w:rFonts w:ascii="Avenir Book" w:hAnsi="Avenir Book" w:cs="Times New Roman"/>
                           <w:color w:val="000000" w:themeColor="text1"/>
                           <w:sz w:val="20"/>
                           <w:szCs w:val="20"/>
@@ -479,7 +767,7 @@
                       </w:r>
                       <w:r>
                         <w:rPr>
-                          <w:rFonts w:ascii="Palatino Linotype" w:hAnsi="Palatino Linotype" w:cs="Times New Roman"/>
+                          <w:rFonts w:ascii="Avenir Book" w:hAnsi="Avenir Book" w:cs="Times New Roman"/>
                           <w:i/>
                           <w:iCs/>
                           <w:color w:val="000000" w:themeColor="text1"/>
@@ -490,7 +778,7 @@
                       </w:r>
                       <w:r>
                         <w:rPr>
-                          <w:rFonts w:ascii="Palatino Linotype" w:hAnsi="Palatino Linotype" w:cs="Times New Roman"/>
+                          <w:rFonts w:ascii="Avenir Book" w:hAnsi="Avenir Book" w:cs="Times New Roman"/>
                           <w:color w:val="000000" w:themeColor="text1"/>
                           <w:sz w:val="20"/>
                           <w:szCs w:val="20"/>
@@ -499,7 +787,7 @@
                       </w:r>
                       <w:r>
                         <w:rPr>
-                          <w:rFonts w:ascii="Palatino Linotype" w:hAnsi="Palatino Linotype" w:cs="Times New Roman"/>
+                          <w:rFonts w:ascii="Avenir Book" w:hAnsi="Avenir Book" w:cs="Times New Roman"/>
                           <w:color w:val="000000" w:themeColor="text1"/>
                           <w:sz w:val="20"/>
                           <w:szCs w:val="20"/>
@@ -508,7 +796,7 @@
                       </w:r>
                       <w:r>
                         <w:rPr>
-                          <w:rFonts w:ascii="Palatino Linotype" w:hAnsi="Palatino Linotype" w:cs="Times New Roman"/>
+                          <w:rFonts w:ascii="Avenir Book" w:hAnsi="Avenir Book" w:cs="Times New Roman"/>
                           <w:color w:val="000000" w:themeColor="text1"/>
                           <w:sz w:val="20"/>
                           <w:szCs w:val="20"/>
@@ -517,7 +805,7 @@
                       </w:r>
                       <w:r>
                         <w:rPr>
-                          <w:rFonts w:ascii="Palatino Linotype" w:hAnsi="Palatino Linotype" w:cs="Times New Roman"/>
+                          <w:rFonts w:ascii="Avenir Book" w:hAnsi="Avenir Book" w:cs="Times New Roman"/>
                           <w:color w:val="000000" w:themeColor="text1"/>
                           <w:sz w:val="20"/>
                           <w:szCs w:val="20"/>
@@ -533,7 +821,7 @@
                           <w:numId w:val="1"/>
                         </w:numPr>
                         <w:rPr>
-                          <w:rFonts w:ascii="Palatino Linotype" w:hAnsi="Palatino Linotype" w:cs="Times New Roman"/>
+                          <w:rFonts w:ascii="Avenir Book" w:hAnsi="Avenir Book" w:cs="Times New Roman"/>
                           <w:color w:val="000000" w:themeColor="text1"/>
                           <w:sz w:val="20"/>
                           <w:szCs w:val="20"/>
@@ -541,7 +829,7 @@
                       </w:pPr>
                       <w:r>
                         <w:rPr>
-                          <w:rFonts w:ascii="Palatino Linotype" w:hAnsi="Palatino Linotype" w:cs="Times New Roman"/>
+                          <w:rFonts w:ascii="Avenir Book" w:hAnsi="Avenir Book" w:cs="Times New Roman"/>
                           <w:color w:val="000000" w:themeColor="text1"/>
                           <w:sz w:val="20"/>
                           <w:szCs w:val="20"/>
@@ -550,7 +838,7 @@
                       </w:r>
                       <w:r>
                         <w:rPr>
-                          <w:rFonts w:ascii="Palatino Linotype" w:hAnsi="Palatino Linotype" w:cs="Times New Roman"/>
+                          <w:rFonts w:ascii="Avenir Book" w:hAnsi="Avenir Book" w:cs="Times New Roman"/>
                           <w:color w:val="000000" w:themeColor="text1"/>
                           <w:sz w:val="20"/>
                           <w:szCs w:val="20"/>
@@ -559,7 +847,7 @@
                       </w:r>
                       <w:r>
                         <w:rPr>
-                          <w:rFonts w:ascii="Palatino Linotype" w:hAnsi="Palatino Linotype" w:cs="Times New Roman"/>
+                          <w:rFonts w:ascii="Avenir Book" w:hAnsi="Avenir Book" w:cs="Times New Roman"/>
                           <w:color w:val="000000" w:themeColor="text1"/>
                           <w:sz w:val="20"/>
                           <w:szCs w:val="20"/>
@@ -568,7 +856,7 @@
                       </w:r>
                       <w:r>
                         <w:rPr>
-                          <w:rFonts w:ascii="Palatino Linotype" w:hAnsi="Palatino Linotype" w:cs="Times New Roman"/>
+                          <w:rFonts w:ascii="Avenir Book" w:hAnsi="Avenir Book" w:cs="Times New Roman"/>
                           <w:color w:val="000000" w:themeColor="text1"/>
                           <w:sz w:val="20"/>
                           <w:szCs w:val="20"/>
@@ -577,7 +865,7 @@
                       </w:r>
                       <w:r>
                         <w:rPr>
-                          <w:rFonts w:ascii="Palatino Linotype" w:hAnsi="Palatino Linotype" w:cs="Times New Roman"/>
+                          <w:rFonts w:ascii="Avenir Book" w:hAnsi="Avenir Book" w:cs="Times New Roman"/>
                           <w:color w:val="000000" w:themeColor="text1"/>
                           <w:sz w:val="20"/>
                           <w:szCs w:val="20"/>
@@ -586,7 +874,7 @@
                       </w:r>
                       <w:r>
                         <w:rPr>
-                          <w:rFonts w:ascii="Palatino Linotype" w:hAnsi="Palatino Linotype" w:cs="Times New Roman"/>
+                          <w:rFonts w:ascii="Avenir Book" w:hAnsi="Avenir Book" w:cs="Times New Roman"/>
                           <w:color w:val="000000" w:themeColor="text1"/>
                           <w:sz w:val="20"/>
                           <w:szCs w:val="20"/>
@@ -595,7 +883,7 @@
                       </w:r>
                       <w:r>
                         <w:rPr>
-                          <w:rFonts w:ascii="Palatino Linotype" w:hAnsi="Palatino Linotype" w:cs="Times New Roman"/>
+                          <w:rFonts w:ascii="Avenir Book" w:hAnsi="Avenir Book" w:cs="Times New Roman"/>
                           <w:color w:val="000000" w:themeColor="text1"/>
                           <w:sz w:val="20"/>
                           <w:szCs w:val="20"/>
@@ -604,7 +892,7 @@
                       </w:r>
                       <w:r>
                         <w:rPr>
-                          <w:rFonts w:ascii="Palatino Linotype" w:hAnsi="Palatino Linotype" w:cs="Times New Roman"/>
+                          <w:rFonts w:ascii="Avenir Book" w:hAnsi="Avenir Book" w:cs="Times New Roman"/>
                           <w:color w:val="000000" w:themeColor="text1"/>
                           <w:sz w:val="20"/>
                           <w:szCs w:val="20"/>
@@ -613,7 +901,7 @@
                       </w:r>
                       <w:r>
                         <w:rPr>
-                          <w:rFonts w:ascii="Palatino Linotype" w:hAnsi="Palatino Linotype" w:cs="Times New Roman"/>
+                          <w:rFonts w:ascii="Avenir Book" w:hAnsi="Avenir Book" w:cs="Times New Roman"/>
                           <w:i/>
                           <w:iCs/>
                           <w:color w:val="000000" w:themeColor="text1"/>
@@ -624,7 +912,7 @@
                       </w:r>
                       <w:r>
                         <w:rPr>
-                          <w:rFonts w:ascii="Palatino Linotype" w:hAnsi="Palatino Linotype" w:cs="Times New Roman"/>
+                          <w:rFonts w:ascii="Avenir Book" w:hAnsi="Avenir Book" w:cs="Times New Roman"/>
                           <w:color w:val="000000" w:themeColor="text1"/>
                           <w:sz w:val="20"/>
                           <w:szCs w:val="20"/>
@@ -633,7 +921,7 @@
                       </w:r>
                       <w:r>
                         <w:rPr>
-                          <w:rFonts w:ascii="Palatino Linotype" w:hAnsi="Palatino Linotype" w:cs="Times New Roman"/>
+                          <w:rFonts w:ascii="Avenir Book" w:hAnsi="Avenir Book" w:cs="Times New Roman"/>
                           <w:color w:val="000000" w:themeColor="text1"/>
                           <w:sz w:val="20"/>
                           <w:szCs w:val="20"/>
@@ -642,7 +930,7 @@
                       </w:r>
                       <w:r>
                         <w:rPr>
-                          <w:rFonts w:ascii="Palatino Linotype" w:hAnsi="Palatino Linotype" w:cs="Times New Roman"/>
+                          <w:rFonts w:ascii="Avenir Book" w:hAnsi="Avenir Book" w:cs="Times New Roman"/>
                           <w:color w:val="000000" w:themeColor="text1"/>
                           <w:sz w:val="20"/>
                           <w:szCs w:val="20"/>
@@ -658,7 +946,7 @@
                           <w:numId w:val="1"/>
                         </w:numPr>
                         <w:rPr>
-                          <w:rFonts w:ascii="Palatino Linotype" w:hAnsi="Palatino Linotype" w:cs="Times New Roman"/>
+                          <w:rFonts w:ascii="Avenir Book" w:hAnsi="Avenir Book" w:cs="Times New Roman"/>
                           <w:color w:val="000000" w:themeColor="text1"/>
                           <w:sz w:val="20"/>
                           <w:szCs w:val="20"/>
@@ -666,7 +954,7 @@
                       </w:pPr>
                       <w:r>
                         <w:rPr>
-                          <w:rFonts w:ascii="Palatino Linotype" w:hAnsi="Palatino Linotype" w:cs="Times New Roman"/>
+                          <w:rFonts w:ascii="Avenir Book" w:hAnsi="Avenir Book" w:cs="Times New Roman"/>
                           <w:color w:val="000000" w:themeColor="text1"/>
                           <w:sz w:val="20"/>
                           <w:szCs w:val="20"/>
@@ -675,7 +963,7 @@
                       </w:r>
                       <w:r>
                         <w:rPr>
-                          <w:rFonts w:ascii="Palatino Linotype" w:hAnsi="Palatino Linotype" w:cs="Times New Roman"/>
+                          <w:rFonts w:ascii="Avenir Book" w:hAnsi="Avenir Book" w:cs="Times New Roman"/>
                           <w:color w:val="000000" w:themeColor="text1"/>
                           <w:sz w:val="20"/>
                           <w:szCs w:val="20"/>
@@ -684,7 +972,7 @@
                       </w:r>
                       <w:r>
                         <w:rPr>
-                          <w:rFonts w:ascii="Palatino Linotype" w:hAnsi="Palatino Linotype" w:cs="Times New Roman"/>
+                          <w:rFonts w:ascii="Avenir Book" w:hAnsi="Avenir Book" w:cs="Times New Roman"/>
                           <w:color w:val="000000" w:themeColor="text1"/>
                           <w:sz w:val="20"/>
                           <w:szCs w:val="20"/>
@@ -693,7 +981,7 @@
                       </w:r>
                       <w:r>
                         <w:rPr>
-                          <w:rFonts w:ascii="Palatino Linotype" w:hAnsi="Palatino Linotype" w:cs="Times New Roman"/>
+                          <w:rFonts w:ascii="Avenir Book" w:hAnsi="Avenir Book" w:cs="Times New Roman"/>
                           <w:color w:val="000000" w:themeColor="text1"/>
                           <w:sz w:val="20"/>
                           <w:szCs w:val="20"/>
@@ -702,7 +990,7 @@
                       </w:r>
                       <w:r>
                         <w:rPr>
-                          <w:rFonts w:ascii="Palatino Linotype" w:hAnsi="Palatino Linotype" w:cs="Times New Roman"/>
+                          <w:rFonts w:ascii="Avenir Book" w:hAnsi="Avenir Book" w:cs="Times New Roman"/>
                           <w:i/>
                           <w:iCs/>
                           <w:color w:val="000000" w:themeColor="text1"/>
@@ -713,7 +1001,7 @@
                       </w:r>
                       <w:r>
                         <w:rPr>
-                          <w:rFonts w:ascii="Palatino Linotype" w:hAnsi="Palatino Linotype" w:cs="Times New Roman"/>
+                          <w:rFonts w:ascii="Avenir Book" w:hAnsi="Avenir Book" w:cs="Times New Roman"/>
                           <w:color w:val="000000" w:themeColor="text1"/>
                           <w:sz w:val="20"/>
                           <w:szCs w:val="20"/>
@@ -722,7 +1010,7 @@
                       </w:r>
                       <w:r>
                         <w:rPr>
-                          <w:rFonts w:ascii="Palatino Linotype" w:hAnsi="Palatino Linotype" w:cs="Times New Roman"/>
+                          <w:rFonts w:ascii="Avenir Book" w:hAnsi="Avenir Book" w:cs="Times New Roman"/>
                           <w:color w:val="000000" w:themeColor="text1"/>
                           <w:sz w:val="20"/>
                           <w:szCs w:val="20"/>
@@ -731,7 +1019,7 @@
                       </w:r>
                       <w:r>
                         <w:rPr>
-                          <w:rFonts w:ascii="Palatino Linotype" w:hAnsi="Palatino Linotype" w:cs="Times New Roman"/>
+                          <w:rFonts w:ascii="Avenir Book" w:hAnsi="Avenir Book" w:cs="Times New Roman"/>
                           <w:color w:val="000000" w:themeColor="text1"/>
                           <w:sz w:val="20"/>
                           <w:szCs w:val="20"/>
@@ -748,287 +1036,7 @@
       </w:r>
       <w:r>
         <w:rPr>
-          <w:noProof/>
-        </w:rPr>
-        <mc:AlternateContent>
-          <mc:Choice Requires="wps">
-            <w:drawing>
-              <wp:anchor distT="0" distB="0" distL="114300" distR="114300" simplePos="0" relativeHeight="251659264" behindDoc="0" locked="0" layoutInCell="1" allowOverlap="1" wp14:anchorId="1B80536A" wp14:editId="420A3CA6">
-                <wp:simplePos x="0" y="0"/>
-                <wp:positionH relativeFrom="column">
-                  <wp:posOffset>1880235</wp:posOffset>
-                </wp:positionH>
-                <wp:positionV relativeFrom="paragraph">
-                  <wp:posOffset>-278341</wp:posOffset>
-                </wp:positionV>
-                <wp:extent cx="2088515" cy="466090"/>
-                <wp:effectExtent l="0" t="0" r="6985" b="10160"/>
-                <wp:wrapNone/>
-                <wp:docPr id="1" name="Rectangle 1"/>
-                <wp:cNvGraphicFramePr/>
-                <a:graphic xmlns:a="http://schemas.openxmlformats.org/drawingml/2006/main">
-                  <a:graphicData uri="http://schemas.microsoft.com/office/word/2010/wordprocessingShape">
-                    <wps:wsp>
-                      <wps:cNvSpPr/>
-                      <wps:spPr>
-                        <a:xfrm>
-                          <a:off x="0" y="0"/>
-                          <a:ext cx="2088515" cy="466090"/>
-                        </a:xfrm>
-                        <a:prstGeom prst="rect">
-                          <a:avLst/>
-                        </a:prstGeom>
-                        <a:noFill/>
-                        <a:ln>
-                          <a:solidFill>
-                            <a:schemeClr val="tx1"/>
-                          </a:solidFill>
-                        </a:ln>
-                      </wps:spPr>
-                      <wps:style>
-                        <a:lnRef idx="2">
-                          <a:schemeClr val="accent1">
-                            <a:shade val="50000"/>
-                          </a:schemeClr>
-                        </a:lnRef>
-                        <a:fillRef idx="1">
-                          <a:schemeClr val="accent1"/>
-                        </a:fillRef>
-                        <a:effectRef idx="0">
-                          <a:schemeClr val="accent1"/>
-                        </a:effectRef>
-                        <a:fontRef idx="minor">
-                          <a:schemeClr val="lt1"/>
-                        </a:fontRef>
-                      </wps:style>
-                      <wps:txbx>
-                        <w:txbxContent>
-                          <w:p>
-                            <w:pPr>
-                              <w:jc w:val="center"/>
-                              <w:rPr>
-                                <w:rFonts w:ascii="Palatino Linotype" w:hAnsi="Palatino Linotype" w:cs="Times New Roman"/>
-                                <w:color w:val="000000" w:themeColor="text1"/>
-                                <w:sz w:val="20"/>
-                                <w:szCs w:val="20"/>
-                              </w:rPr>
-                            </w:pPr>
-                            <w:r>
-                              <w:rPr>
-                                <w:rFonts w:ascii="Palatino Linotype" w:hAnsi="Palatino Linotype" w:cs="Times New Roman"/>
-                                <w:color w:val="000000" w:themeColor="text1"/>
-                                <w:sz w:val="20"/>
-                                <w:szCs w:val="20"/>
-                              </w:rPr>
-                              <w:t xml:space="preserve">Initial </w:t>
-                            </w:r>
-                            <w:r>
-                              <w:rPr>
-                                <w:rFonts w:ascii="Palatino Linotype" w:hAnsi="Palatino Linotype" w:cs="Times New Roman"/>
-                                <w:color w:val="000000" w:themeColor="text1"/>
-                                <w:sz w:val="20"/>
-                                <w:szCs w:val="20"/>
-                              </w:rPr>
-                              <w:t>24-hr Recall Survey</w:t>
-                            </w:r>
-                            <w:r>
-                              <w:rPr>
-                                <w:rFonts w:ascii="Palatino Linotype" w:hAnsi="Palatino Linotype" w:cs="Times New Roman"/>
-                                <w:color w:val="000000" w:themeColor="text1"/>
-                                <w:sz w:val="20"/>
-                                <w:szCs w:val="20"/>
-                              </w:rPr>
-                              <w:t xml:space="preserve"> Sample (1999-201</w:t>
-                            </w:r>
-                            <w:r>
-                              <w:rPr>
-                                <w:rFonts w:ascii="Palatino Linotype" w:hAnsi="Palatino Linotype" w:cs="Times New Roman"/>
-                                <w:color w:val="000000" w:themeColor="text1"/>
-                                <w:sz w:val="20"/>
-                                <w:szCs w:val="20"/>
-                              </w:rPr>
-                              <w:t>8</w:t>
-                            </w:r>
-                            <w:r>
-                              <w:rPr>
-                                <w:rFonts w:ascii="Palatino Linotype" w:hAnsi="Palatino Linotype" w:cs="Times New Roman"/>
-                                <w:color w:val="000000" w:themeColor="text1"/>
-                                <w:sz w:val="20"/>
-                                <w:szCs w:val="20"/>
-                              </w:rPr>
-                              <w:t>)</w:t>
-                            </w:r>
-                          </w:p>
-                          <w:p>
-                            <w:pPr>
-                              <w:jc w:val="center"/>
-                              <w:rPr>
-                                <w:rFonts w:ascii="Palatino Linotype" w:hAnsi="Palatino Linotype" w:cs="Times New Roman"/>
-                                <w:color w:val="000000" w:themeColor="text1"/>
-                                <w:sz w:val="20"/>
-                                <w:szCs w:val="20"/>
-                              </w:rPr>
-                            </w:pPr>
-                            <w:r>
-                              <w:rPr>
-                                <w:rFonts w:ascii="Palatino Linotype" w:hAnsi="Palatino Linotype" w:cs="Times New Roman"/>
-                                <w:i/>
-                                <w:iCs/>
-                                <w:color w:val="000000" w:themeColor="text1"/>
-                                <w:sz w:val="20"/>
-                                <w:szCs w:val="20"/>
-                              </w:rPr>
-                              <w:t xml:space="preserve">n </w:t>
-                            </w:r>
-                            <w:r>
-                              <w:rPr>
-                                <w:rFonts w:ascii="Palatino Linotype" w:hAnsi="Palatino Linotype" w:cs="Times New Roman"/>
-                                <w:color w:val="000000" w:themeColor="text1"/>
-                                <w:sz w:val="20"/>
-                                <w:szCs w:val="20"/>
-                              </w:rPr>
-                              <w:t xml:space="preserve">= </w:t>
-                            </w:r>
-                            <w:r>
-                              <w:rPr>
-                                <w:rFonts w:ascii="Palatino Linotype" w:hAnsi="Palatino Linotype" w:cs="Times New Roman"/>
-                                <w:color w:val="000000" w:themeColor="text1"/>
-                                <w:sz w:val="20"/>
-                                <w:szCs w:val="20"/>
-                              </w:rPr>
-                              <w:t>78964</w:t>
-                            </w:r>
-                          </w:p>
-                        </w:txbxContent>
-                      </wps:txbx>
-                      <wps:bodyPr rot="0" spcFirstLastPara="0" vertOverflow="overflow" horzOverflow="overflow" vert="horz" wrap="square" lIns="91440" tIns="45720" rIns="91440" bIns="45720" numCol="1" spcCol="0" rtlCol="0" fromWordArt="0" anchor="ctr" anchorCtr="0" forceAA="0" compatLnSpc="1">
-                        <a:prstTxWarp prst="textNoShape">
-                          <a:avLst/>
-                        </a:prstTxWarp>
-                        <a:spAutoFit/>
-                      </wps:bodyPr>
-                    </wps:wsp>
-                  </a:graphicData>
-                </a:graphic>
-                <wp14:sizeRelH relativeFrom="margin">
-                  <wp14:pctWidth>0</wp14:pctWidth>
-                </wp14:sizeRelH>
-                <wp14:sizeRelV relativeFrom="margin">
-                  <wp14:pctHeight>0</wp14:pctHeight>
-                </wp14:sizeRelV>
-              </wp:anchor>
-            </w:drawing>
-          </mc:Choice>
-          <mc:Fallback>
-            <w:pict>
-              <v:rect w14:anchorId="1B80536A" id="Rectangle 1" o:spid="_x0000_s1027" style="position:absolute;margin-left:148.05pt;margin-top:-21.9pt;width:164.45pt;height:36.7pt;z-index:251659264;visibility:visible;mso-wrap-style:square;mso-width-percent:0;mso-height-percent:0;mso-wrap-distance-left:9pt;mso-wrap-distance-top:0;mso-wrap-distance-right:9pt;mso-wrap-distance-bottom:0;mso-position-horizontal:absolute;mso-position-horizontal-relative:text;mso-position-vertical:absolute;mso-position-vertical-relative:text;mso-width-percent:0;mso-height-percent:0;mso-width-relative:margin;mso-height-relative:margin;v-text-anchor:middle" o:gfxdata="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" filled="f" strokecolor="black [3213]" strokeweight="1pt">
-                <v:textbox style="mso-fit-shape-to-text:t">
-                  <w:txbxContent>
-                    <w:p>
-                      <w:pPr>
-                        <w:jc w:val="center"/>
-                        <w:rPr>
-                          <w:rFonts w:ascii="Palatino Linotype" w:hAnsi="Palatino Linotype" w:cs="Times New Roman"/>
-                          <w:color w:val="000000" w:themeColor="text1"/>
-                          <w:sz w:val="20"/>
-                          <w:szCs w:val="20"/>
-                        </w:rPr>
-                      </w:pPr>
-                      <w:r>
-                        <w:rPr>
-                          <w:rFonts w:ascii="Palatino Linotype" w:hAnsi="Palatino Linotype" w:cs="Times New Roman"/>
-                          <w:color w:val="000000" w:themeColor="text1"/>
-                          <w:sz w:val="20"/>
-                          <w:szCs w:val="20"/>
-                        </w:rPr>
-                        <w:t xml:space="preserve">Initial </w:t>
-                      </w:r>
-                      <w:r>
-                        <w:rPr>
-                          <w:rFonts w:ascii="Palatino Linotype" w:hAnsi="Palatino Linotype" w:cs="Times New Roman"/>
-                          <w:color w:val="000000" w:themeColor="text1"/>
-                          <w:sz w:val="20"/>
-                          <w:szCs w:val="20"/>
-                        </w:rPr>
-                        <w:t>24-hr Recall Survey</w:t>
-                      </w:r>
-                      <w:r>
-                        <w:rPr>
-                          <w:rFonts w:ascii="Palatino Linotype" w:hAnsi="Palatino Linotype" w:cs="Times New Roman"/>
-                          <w:color w:val="000000" w:themeColor="text1"/>
-                          <w:sz w:val="20"/>
-                          <w:szCs w:val="20"/>
-                        </w:rPr>
-                        <w:t xml:space="preserve"> Sample (1999-201</w:t>
-                      </w:r>
-                      <w:r>
-                        <w:rPr>
-                          <w:rFonts w:ascii="Palatino Linotype" w:hAnsi="Palatino Linotype" w:cs="Times New Roman"/>
-                          <w:color w:val="000000" w:themeColor="text1"/>
-                          <w:sz w:val="20"/>
-                          <w:szCs w:val="20"/>
-                        </w:rPr>
-                        <w:t>8</w:t>
-                      </w:r>
-                      <w:r>
-                        <w:rPr>
-                          <w:rFonts w:ascii="Palatino Linotype" w:hAnsi="Palatino Linotype" w:cs="Times New Roman"/>
-                          <w:color w:val="000000" w:themeColor="text1"/>
-                          <w:sz w:val="20"/>
-                          <w:szCs w:val="20"/>
-                        </w:rPr>
-                        <w:t>)</w:t>
-                      </w:r>
-                    </w:p>
-                    <w:p>
-                      <w:pPr>
-                        <w:jc w:val="center"/>
-                        <w:rPr>
-                          <w:rFonts w:ascii="Palatino Linotype" w:hAnsi="Palatino Linotype" w:cs="Times New Roman"/>
-                          <w:color w:val="000000" w:themeColor="text1"/>
-                          <w:sz w:val="20"/>
-                          <w:szCs w:val="20"/>
-                        </w:rPr>
-                      </w:pPr>
-                      <w:r>
-                        <w:rPr>
-                          <w:rFonts w:ascii="Palatino Linotype" w:hAnsi="Palatino Linotype" w:cs="Times New Roman"/>
-                          <w:i/>
-                          <w:iCs/>
-                          <w:color w:val="000000" w:themeColor="text1"/>
-                          <w:sz w:val="20"/>
-                          <w:szCs w:val="20"/>
-                        </w:rPr>
-                        <w:t xml:space="preserve">n </w:t>
-                      </w:r>
-                      <w:r>
-                        <w:rPr>
-                          <w:rFonts w:ascii="Palatino Linotype" w:hAnsi="Palatino Linotype" w:cs="Times New Roman"/>
-                          <w:color w:val="000000" w:themeColor="text1"/>
-                          <w:sz w:val="20"/>
-                          <w:szCs w:val="20"/>
-                        </w:rPr>
-                        <w:t xml:space="preserve">= </w:t>
-                      </w:r>
-                      <w:r>
-                        <w:rPr>
-                          <w:rFonts w:ascii="Palatino Linotype" w:hAnsi="Palatino Linotype" w:cs="Times New Roman"/>
-                          <w:color w:val="000000" w:themeColor="text1"/>
-                          <w:sz w:val="20"/>
-                          <w:szCs w:val="20"/>
-                        </w:rPr>
-                        <w:t>78964</w:t>
-                      </w:r>
-                    </w:p>
-                  </w:txbxContent>
-                </v:textbox>
-              </v:rect>
-            </w:pict>
-          </mc:Fallback>
-        </mc:AlternateContent>
-      </w:r>
-      <w:r>
-        <w:rPr>
+          <w:rFonts w:ascii="Avenir Book" w:hAnsi="Avenir Book"/>
           <w:noProof/>
         </w:rPr>
         <mc:AlternateContent>
@@ -1088,7 +1096,7 @@
                             <w:pPr>
                               <w:jc w:val="center"/>
                               <w:rPr>
-                                <w:rFonts w:ascii="Palatino Linotype" w:hAnsi="Palatino Linotype" w:cs="Times New Roman"/>
+                                <w:rFonts w:ascii="Avenir Book" w:hAnsi="Avenir Book" w:cs="Times New Roman"/>
                                 <w:i/>
                                 <w:iCs/>
                                 <w:color w:val="000000" w:themeColor="text1"/>
@@ -1098,7 +1106,7 @@
                             </w:pPr>
                             <w:r>
                               <w:rPr>
-                                <w:rFonts w:ascii="Palatino Linotype" w:hAnsi="Palatino Linotype" w:cs="Times New Roman"/>
+                                <w:rFonts w:ascii="Avenir Book" w:hAnsi="Avenir Book" w:cs="Times New Roman"/>
                                 <w:i/>
                                 <w:iCs/>
                                 <w:color w:val="000000" w:themeColor="text1"/>
@@ -1112,7 +1120,7 @@
                             <w:pPr>
                               <w:jc w:val="center"/>
                               <w:rPr>
-                                <w:rFonts w:ascii="Palatino Linotype" w:hAnsi="Palatino Linotype" w:cs="Times New Roman"/>
+                                <w:rFonts w:ascii="Avenir Book" w:hAnsi="Avenir Book" w:cs="Times New Roman"/>
                                 <w:color w:val="000000" w:themeColor="text1"/>
                                 <w:sz w:val="20"/>
                                 <w:szCs w:val="20"/>
@@ -1120,7 +1128,7 @@
                             </w:pPr>
                             <w:r>
                               <w:rPr>
-                                <w:rFonts w:ascii="Palatino Linotype" w:hAnsi="Palatino Linotype" w:cs="Times New Roman"/>
+                                <w:rFonts w:ascii="Avenir Book" w:hAnsi="Avenir Book" w:cs="Times New Roman"/>
                                 <w:i/>
                                 <w:iCs/>
                                 <w:color w:val="000000" w:themeColor="text1"/>
@@ -1131,7 +1139,7 @@
                             </w:r>
                             <w:r>
                               <w:rPr>
-                                <w:rFonts w:ascii="Palatino Linotype" w:hAnsi="Palatino Linotype" w:cs="Times New Roman"/>
+                                <w:rFonts w:ascii="Avenir Book" w:hAnsi="Avenir Book" w:cs="Times New Roman"/>
                                 <w:color w:val="000000" w:themeColor="text1"/>
                                 <w:sz w:val="20"/>
                                 <w:szCs w:val="20"/>
@@ -1140,7 +1148,7 @@
                             </w:r>
                             <w:r>
                               <w:rPr>
-                                <w:rFonts w:ascii="Palatino Linotype" w:hAnsi="Palatino Linotype" w:cs="Times New Roman"/>
+                                <w:rFonts w:ascii="Avenir Book" w:hAnsi="Avenir Book" w:cs="Times New Roman"/>
                                 <w:color w:val="000000" w:themeColor="text1"/>
                                 <w:sz w:val="20"/>
                                 <w:szCs w:val="20"/>
@@ -1177,7 +1185,7 @@
                       <w:pPr>
                         <w:jc w:val="center"/>
                         <w:rPr>
-                          <w:rFonts w:ascii="Palatino Linotype" w:hAnsi="Palatino Linotype" w:cs="Times New Roman"/>
+                          <w:rFonts w:ascii="Avenir Book" w:hAnsi="Avenir Book" w:cs="Times New Roman"/>
                           <w:i/>
                           <w:iCs/>
                           <w:color w:val="000000" w:themeColor="text1"/>
@@ -1187,7 +1195,7 @@
                       </w:pPr>
                       <w:r>
                         <w:rPr>
-                          <w:rFonts w:ascii="Palatino Linotype" w:hAnsi="Palatino Linotype" w:cs="Times New Roman"/>
+                          <w:rFonts w:ascii="Avenir Book" w:hAnsi="Avenir Book" w:cs="Times New Roman"/>
                           <w:i/>
                           <w:iCs/>
                           <w:color w:val="000000" w:themeColor="text1"/>
@@ -1201,7 +1209,7 @@
                       <w:pPr>
                         <w:jc w:val="center"/>
                         <w:rPr>
-                          <w:rFonts w:ascii="Palatino Linotype" w:hAnsi="Palatino Linotype" w:cs="Times New Roman"/>
+                          <w:rFonts w:ascii="Avenir Book" w:hAnsi="Avenir Book" w:cs="Times New Roman"/>
                           <w:color w:val="000000" w:themeColor="text1"/>
                           <w:sz w:val="20"/>
                           <w:szCs w:val="20"/>
@@ -1209,7 +1217,7 @@
                       </w:pPr>
                       <w:r>
                         <w:rPr>
-                          <w:rFonts w:ascii="Palatino Linotype" w:hAnsi="Palatino Linotype" w:cs="Times New Roman"/>
+                          <w:rFonts w:ascii="Avenir Book" w:hAnsi="Avenir Book" w:cs="Times New Roman"/>
                           <w:i/>
                           <w:iCs/>
                           <w:color w:val="000000" w:themeColor="text1"/>
@@ -1220,7 +1228,7 @@
                       </w:r>
                       <w:r>
                         <w:rPr>
-                          <w:rFonts w:ascii="Palatino Linotype" w:hAnsi="Palatino Linotype" w:cs="Times New Roman"/>
+                          <w:rFonts w:ascii="Avenir Book" w:hAnsi="Avenir Book" w:cs="Times New Roman"/>
                           <w:color w:val="000000" w:themeColor="text1"/>
                           <w:sz w:val="20"/>
                           <w:szCs w:val="20"/>
@@ -1229,7 +1237,7 @@
                       </w:r>
                       <w:r>
                         <w:rPr>
-                          <w:rFonts w:ascii="Palatino Linotype" w:hAnsi="Palatino Linotype" w:cs="Times New Roman"/>
+                          <w:rFonts w:ascii="Avenir Book" w:hAnsi="Avenir Book" w:cs="Times New Roman"/>
                           <w:color w:val="000000" w:themeColor="text1"/>
                           <w:sz w:val="20"/>
                           <w:szCs w:val="20"/>
@@ -1246,6 +1254,7 @@
       </w:r>
       <w:r>
         <w:rPr>
+          <w:rFonts w:ascii="Avenir Book" w:hAnsi="Avenir Book"/>
           <w:noProof/>
         </w:rPr>
         <mc:AlternateContent>
@@ -1305,7 +1314,7 @@
                             <w:pPr>
                               <w:jc w:val="center"/>
                               <w:rPr>
-                                <w:rFonts w:ascii="Palatino Linotype" w:hAnsi="Palatino Linotype" w:cs="Times New Roman"/>
+                                <w:rFonts w:ascii="Avenir Book" w:hAnsi="Avenir Book" w:cs="Times New Roman"/>
                                 <w:i/>
                                 <w:iCs/>
                                 <w:color w:val="000000" w:themeColor="text1"/>
@@ -1315,7 +1324,7 @@
                             </w:pPr>
                             <w:r>
                               <w:rPr>
-                                <w:rFonts w:ascii="Palatino Linotype" w:hAnsi="Palatino Linotype" w:cs="Times New Roman"/>
+                                <w:rFonts w:ascii="Avenir Book" w:hAnsi="Avenir Book" w:cs="Times New Roman"/>
                                 <w:i/>
                                 <w:iCs/>
                                 <w:color w:val="000000" w:themeColor="text1"/>
@@ -1329,7 +1338,7 @@
                             <w:pPr>
                               <w:jc w:val="center"/>
                               <w:rPr>
-                                <w:rFonts w:ascii="Palatino Linotype" w:hAnsi="Palatino Linotype" w:cs="Times New Roman"/>
+                                <w:rFonts w:ascii="Avenir Book" w:hAnsi="Avenir Book" w:cs="Times New Roman"/>
                                 <w:color w:val="000000" w:themeColor="text1"/>
                                 <w:sz w:val="20"/>
                                 <w:szCs w:val="20"/>
@@ -1337,7 +1346,7 @@
                             </w:pPr>
                             <w:r>
                               <w:rPr>
-                                <w:rFonts w:ascii="Palatino Linotype" w:hAnsi="Palatino Linotype" w:cs="Times New Roman"/>
+                                <w:rFonts w:ascii="Avenir Book" w:hAnsi="Avenir Book" w:cs="Times New Roman"/>
                                 <w:i/>
                                 <w:iCs/>
                                 <w:color w:val="000000" w:themeColor="text1"/>
@@ -1348,7 +1357,7 @@
                             </w:r>
                             <w:r>
                               <w:rPr>
-                                <w:rFonts w:ascii="Palatino Linotype" w:hAnsi="Palatino Linotype" w:cs="Times New Roman"/>
+                                <w:rFonts w:ascii="Avenir Book" w:hAnsi="Avenir Book" w:cs="Times New Roman"/>
                                 <w:color w:val="000000" w:themeColor="text1"/>
                                 <w:sz w:val="20"/>
                                 <w:szCs w:val="20"/>
@@ -1357,7 +1366,7 @@
                             </w:r>
                             <w:r>
                               <w:rPr>
-                                <w:rFonts w:ascii="Palatino Linotype" w:hAnsi="Palatino Linotype" w:cs="Times New Roman"/>
+                                <w:rFonts w:ascii="Avenir Book" w:hAnsi="Avenir Book" w:cs="Times New Roman"/>
                                 <w:color w:val="000000" w:themeColor="text1"/>
                                 <w:sz w:val="20"/>
                                 <w:szCs w:val="20"/>
@@ -1394,7 +1403,7 @@
                       <w:pPr>
                         <w:jc w:val="center"/>
                         <w:rPr>
-                          <w:rFonts w:ascii="Palatino Linotype" w:hAnsi="Palatino Linotype" w:cs="Times New Roman"/>
+                          <w:rFonts w:ascii="Avenir Book" w:hAnsi="Avenir Book" w:cs="Times New Roman"/>
                           <w:i/>
                           <w:iCs/>
                           <w:color w:val="000000" w:themeColor="text1"/>
@@ -1404,7 +1413,7 @@
                       </w:pPr>
                       <w:r>
                         <w:rPr>
-                          <w:rFonts w:ascii="Palatino Linotype" w:hAnsi="Palatino Linotype" w:cs="Times New Roman"/>
+                          <w:rFonts w:ascii="Avenir Book" w:hAnsi="Avenir Book" w:cs="Times New Roman"/>
                           <w:i/>
                           <w:iCs/>
                           <w:color w:val="000000" w:themeColor="text1"/>
@@ -1418,7 +1427,7 @@
                       <w:pPr>
                         <w:jc w:val="center"/>
                         <w:rPr>
-                          <w:rFonts w:ascii="Palatino Linotype" w:hAnsi="Palatino Linotype" w:cs="Times New Roman"/>
+                          <w:rFonts w:ascii="Avenir Book" w:hAnsi="Avenir Book" w:cs="Times New Roman"/>
                           <w:color w:val="000000" w:themeColor="text1"/>
                           <w:sz w:val="20"/>
                           <w:szCs w:val="20"/>
@@ -1426,7 +1435,7 @@
                       </w:pPr>
                       <w:r>
                         <w:rPr>
-                          <w:rFonts w:ascii="Palatino Linotype" w:hAnsi="Palatino Linotype" w:cs="Times New Roman"/>
+                          <w:rFonts w:ascii="Avenir Book" w:hAnsi="Avenir Book" w:cs="Times New Roman"/>
                           <w:i/>
                           <w:iCs/>
                           <w:color w:val="000000" w:themeColor="text1"/>
@@ -1437,7 +1446,7 @@
                       </w:r>
                       <w:r>
                         <w:rPr>
-                          <w:rFonts w:ascii="Palatino Linotype" w:hAnsi="Palatino Linotype" w:cs="Times New Roman"/>
+                          <w:rFonts w:ascii="Avenir Book" w:hAnsi="Avenir Book" w:cs="Times New Roman"/>
                           <w:color w:val="000000" w:themeColor="text1"/>
                           <w:sz w:val="20"/>
                           <w:szCs w:val="20"/>
@@ -1446,7 +1455,7 @@
                       </w:r>
                       <w:r>
                         <w:rPr>
-                          <w:rFonts w:ascii="Palatino Linotype" w:hAnsi="Palatino Linotype" w:cs="Times New Roman"/>
+                          <w:rFonts w:ascii="Avenir Book" w:hAnsi="Avenir Book" w:cs="Times New Roman"/>
                           <w:color w:val="000000" w:themeColor="text1"/>
                           <w:sz w:val="20"/>
                           <w:szCs w:val="20"/>
@@ -1463,6 +1472,7 @@
       </w:r>
       <w:r>
         <w:rPr>
+          <w:rFonts w:ascii="Avenir Book" w:hAnsi="Avenir Book"/>
           <w:noProof/>
         </w:rPr>
         <mc:AlternateContent>
@@ -1533,6 +1543,7 @@
       </w:r>
       <w:r>
         <w:rPr>
+          <w:rFonts w:ascii="Avenir Book" w:hAnsi="Avenir Book"/>
           <w:noProof/>
         </w:rPr>
         <mc:AlternateContent>
@@ -1599,6 +1610,7 @@
       </w:r>
       <w:r>
         <w:rPr>
+          <w:rFonts w:ascii="Avenir Book" w:hAnsi="Avenir Book"/>
           <w:noProof/>
         </w:rPr>
         <mc:AlternateContent>
@@ -1662,14 +1674,14 @@
                             <w:pPr>
                               <w:jc w:val="center"/>
                               <w:rPr>
-                                <w:rFonts w:ascii="Palatino Linotype" w:hAnsi="Palatino Linotype" w:cs="Times New Roman"/>
+                                <w:rFonts w:ascii="Avenir Book" w:hAnsi="Avenir Book" w:cs="Times New Roman"/>
                                 <w:sz w:val="20"/>
                                 <w:szCs w:val="20"/>
                               </w:rPr>
                             </w:pPr>
                             <w:r>
                               <w:rPr>
-                                <w:rFonts w:ascii="Palatino Linotype" w:hAnsi="Palatino Linotype" w:cs="Times New Roman"/>
+                                <w:rFonts w:ascii="Avenir Book" w:hAnsi="Avenir Book" w:cs="Times New Roman"/>
                                 <w:sz w:val="20"/>
                                 <w:szCs w:val="20"/>
                               </w:rPr>
@@ -1677,7 +1689,7 @@
                             </w:r>
                             <w:r>
                               <w:rPr>
-                                <w:rFonts w:ascii="Palatino Linotype" w:hAnsi="Palatino Linotype" w:cs="Times New Roman"/>
+                                <w:rFonts w:ascii="Avenir Book" w:hAnsi="Avenir Book" w:cs="Times New Roman"/>
                                 <w:sz w:val="20"/>
                                 <w:szCs w:val="20"/>
                               </w:rPr>
@@ -1685,7 +1697,7 @@
                             </w:r>
                             <w:r>
                               <w:rPr>
-                                <w:rFonts w:ascii="Palatino Linotype" w:hAnsi="Palatino Linotype" w:cs="Times New Roman"/>
+                                <w:rFonts w:ascii="Avenir Book" w:hAnsi="Avenir Book" w:cs="Times New Roman"/>
                                 <w:sz w:val="20"/>
                                 <w:szCs w:val="20"/>
                               </w:rPr>
@@ -1696,14 +1708,14 @@
                             <w:pPr>
                               <w:jc w:val="center"/>
                               <w:rPr>
-                                <w:rFonts w:ascii="Palatino Linotype" w:hAnsi="Palatino Linotype" w:cs="Times New Roman"/>
+                                <w:rFonts w:ascii="Avenir Book" w:hAnsi="Avenir Book" w:cs="Times New Roman"/>
                                 <w:sz w:val="20"/>
                                 <w:szCs w:val="20"/>
                               </w:rPr>
                             </w:pPr>
                             <w:r>
                               <w:rPr>
-                                <w:rFonts w:ascii="Palatino Linotype" w:hAnsi="Palatino Linotype" w:cs="Times New Roman"/>
+                                <w:rFonts w:ascii="Avenir Book" w:hAnsi="Avenir Book" w:cs="Times New Roman"/>
                                 <w:i/>
                                 <w:iCs/>
                                 <w:sz w:val="20"/>
@@ -1713,7 +1725,7 @@
                             </w:r>
                             <w:r>
                               <w:rPr>
-                                <w:rFonts w:ascii="Palatino Linotype" w:hAnsi="Palatino Linotype" w:cs="Times New Roman"/>
+                                <w:rFonts w:ascii="Avenir Book" w:hAnsi="Avenir Book" w:cs="Times New Roman"/>
                                 <w:sz w:val="20"/>
                                 <w:szCs w:val="20"/>
                               </w:rPr>
@@ -1721,7 +1733,7 @@
                             </w:r>
                             <w:r>
                               <w:rPr>
-                                <w:rFonts w:ascii="Palatino Linotype" w:hAnsi="Palatino Linotype" w:cs="Times New Roman"/>
+                                <w:rFonts w:ascii="Avenir Book" w:hAnsi="Avenir Book" w:cs="Times New Roman"/>
                                 <w:sz w:val="20"/>
                                 <w:szCs w:val="20"/>
                               </w:rPr>
@@ -1757,14 +1769,14 @@
                       <w:pPr>
                         <w:jc w:val="center"/>
                         <w:rPr>
-                          <w:rFonts w:ascii="Palatino Linotype" w:hAnsi="Palatino Linotype" w:cs="Times New Roman"/>
+                          <w:rFonts w:ascii="Avenir Book" w:hAnsi="Avenir Book" w:cs="Times New Roman"/>
                           <w:sz w:val="20"/>
                           <w:szCs w:val="20"/>
                         </w:rPr>
                       </w:pPr>
                       <w:r>
                         <w:rPr>
-                          <w:rFonts w:ascii="Palatino Linotype" w:hAnsi="Palatino Linotype" w:cs="Times New Roman"/>
+                          <w:rFonts w:ascii="Avenir Book" w:hAnsi="Avenir Book" w:cs="Times New Roman"/>
                           <w:sz w:val="20"/>
                           <w:szCs w:val="20"/>
                         </w:rPr>
@@ -1772,7 +1784,7 @@
                       </w:r>
                       <w:r>
                         <w:rPr>
-                          <w:rFonts w:ascii="Palatino Linotype" w:hAnsi="Palatino Linotype" w:cs="Times New Roman"/>
+                          <w:rFonts w:ascii="Avenir Book" w:hAnsi="Avenir Book" w:cs="Times New Roman"/>
                           <w:sz w:val="20"/>
                           <w:szCs w:val="20"/>
                         </w:rPr>
@@ -1780,7 +1792,7 @@
                       </w:r>
                       <w:r>
                         <w:rPr>
-                          <w:rFonts w:ascii="Palatino Linotype" w:hAnsi="Palatino Linotype" w:cs="Times New Roman"/>
+                          <w:rFonts w:ascii="Avenir Book" w:hAnsi="Avenir Book" w:cs="Times New Roman"/>
                           <w:sz w:val="20"/>
                           <w:szCs w:val="20"/>
                         </w:rPr>
@@ -1791,14 +1803,14 @@
                       <w:pPr>
                         <w:jc w:val="center"/>
                         <w:rPr>
-                          <w:rFonts w:ascii="Palatino Linotype" w:hAnsi="Palatino Linotype" w:cs="Times New Roman"/>
+                          <w:rFonts w:ascii="Avenir Book" w:hAnsi="Avenir Book" w:cs="Times New Roman"/>
                           <w:sz w:val="20"/>
                           <w:szCs w:val="20"/>
                         </w:rPr>
                       </w:pPr>
                       <w:r>
                         <w:rPr>
-                          <w:rFonts w:ascii="Palatino Linotype" w:hAnsi="Palatino Linotype" w:cs="Times New Roman"/>
+                          <w:rFonts w:ascii="Avenir Book" w:hAnsi="Avenir Book" w:cs="Times New Roman"/>
                           <w:i/>
                           <w:iCs/>
                           <w:sz w:val="20"/>
@@ -1808,7 +1820,7 @@
                       </w:r>
                       <w:r>
                         <w:rPr>
-                          <w:rFonts w:ascii="Palatino Linotype" w:hAnsi="Palatino Linotype" w:cs="Times New Roman"/>
+                          <w:rFonts w:ascii="Avenir Book" w:hAnsi="Avenir Book" w:cs="Times New Roman"/>
                           <w:sz w:val="20"/>
                           <w:szCs w:val="20"/>
                         </w:rPr>
@@ -1816,7 +1828,7 @@
                       </w:r>
                       <w:r>
                         <w:rPr>
-                          <w:rFonts w:ascii="Palatino Linotype" w:hAnsi="Palatino Linotype" w:cs="Times New Roman"/>
+                          <w:rFonts w:ascii="Avenir Book" w:hAnsi="Avenir Book" w:cs="Times New Roman"/>
                           <w:sz w:val="20"/>
                           <w:szCs w:val="20"/>
                         </w:rPr>
@@ -1832,6 +1844,7 @@
       </w:r>
       <w:r>
         <w:rPr>
+          <w:rFonts w:ascii="Avenir Book" w:hAnsi="Avenir Book"/>
           <w:noProof/>
         </w:rPr>
         <mc:AlternateContent>
@@ -1898,6 +1911,7 @@
       </w:r>
       <w:r>
         <w:rPr>
+          <w:rFonts w:ascii="Avenir Book" w:hAnsi="Avenir Book"/>
           <w:noProof/>
         </w:rPr>
         <mc:AlternateContent>
@@ -1957,7 +1971,7 @@
                             <w:pPr>
                               <w:ind w:left="720" w:hanging="360"/>
                               <w:rPr>
-                                <w:rFonts w:ascii="Palatino Linotype" w:hAnsi="Palatino Linotype"/>
+                                <w:rFonts w:ascii="Avenir Book" w:hAnsi="Avenir Book"/>
                                 <w:i/>
                                 <w:iCs/>
                                 <w:color w:val="000000" w:themeColor="text1"/>
@@ -1967,7 +1981,7 @@
                             </w:pPr>
                             <w:r>
                               <w:rPr>
-                                <w:rFonts w:ascii="Palatino Linotype" w:hAnsi="Palatino Linotype"/>
+                                <w:rFonts w:ascii="Avenir Book" w:hAnsi="Avenir Book"/>
                                 <w:i/>
                                 <w:iCs/>
                                 <w:color w:val="000000" w:themeColor="text1"/>
@@ -1985,7 +1999,7 @@
                                 <w:numId w:val="1"/>
                               </w:numPr>
                               <w:rPr>
-                                <w:rFonts w:ascii="Palatino Linotype" w:hAnsi="Palatino Linotype" w:cs="Times New Roman"/>
+                                <w:rFonts w:ascii="Avenir Book" w:hAnsi="Avenir Book" w:cs="Times New Roman"/>
                                 <w:color w:val="000000" w:themeColor="text1"/>
                                 <w:sz w:val="20"/>
                                 <w:szCs w:val="20"/>
@@ -1993,16 +2007,34 @@
                             </w:pPr>
                             <w:r>
                               <w:rPr>
-                                <w:rFonts w:ascii="Palatino Linotype" w:hAnsi="Palatino Linotype" w:cs="Times New Roman"/>
-                                <w:color w:val="000000" w:themeColor="text1"/>
-                                <w:sz w:val="20"/>
-                                <w:szCs w:val="20"/>
-                              </w:rPr>
-                              <w:t>Missing covariate or linked survival data</w:t>
-                            </w:r>
-                            <w:r>
-                              <w:rPr>
-                                <w:rFonts w:ascii="Palatino Linotype" w:hAnsi="Palatino Linotype" w:cs="Times New Roman"/>
+                                <w:rFonts w:ascii="Avenir Book" w:hAnsi="Avenir Book" w:cs="Times New Roman"/>
+                                <w:color w:val="000000" w:themeColor="text1"/>
+                                <w:sz w:val="20"/>
+                                <w:szCs w:val="20"/>
+                              </w:rPr>
+                              <w:t xml:space="preserve">Missing covariate or linked </w:t>
+                            </w:r>
+                            <w:r>
+                              <w:rPr>
+                                <w:rFonts w:ascii="Avenir Book" w:hAnsi="Avenir Book" w:cs="Times New Roman"/>
+                                <w:color w:val="000000" w:themeColor="text1"/>
+                                <w:sz w:val="20"/>
+                                <w:szCs w:val="20"/>
+                              </w:rPr>
+                              <w:t>mortality</w:t>
+                            </w:r>
+                            <w:r>
+                              <w:rPr>
+                                <w:rFonts w:ascii="Avenir Book" w:hAnsi="Avenir Book" w:cs="Times New Roman"/>
+                                <w:color w:val="000000" w:themeColor="text1"/>
+                                <w:sz w:val="20"/>
+                                <w:szCs w:val="20"/>
+                              </w:rPr>
+                              <w:t xml:space="preserve"> data</w:t>
+                            </w:r>
+                            <w:r>
+                              <w:rPr>
+                                <w:rFonts w:ascii="Avenir Book" w:hAnsi="Avenir Book" w:cs="Times New Roman"/>
                                 <w:color w:val="000000" w:themeColor="text1"/>
                                 <w:sz w:val="20"/>
                                 <w:szCs w:val="20"/>
@@ -2011,7 +2043,7 @@
                             </w:r>
                             <w:r>
                               <w:rPr>
-                                <w:rFonts w:ascii="Palatino Linotype" w:hAnsi="Palatino Linotype" w:cs="Times New Roman"/>
+                                <w:rFonts w:ascii="Avenir Book" w:hAnsi="Avenir Book" w:cs="Times New Roman"/>
                                 <w:i/>
                                 <w:iCs/>
                                 <w:color w:val="000000" w:themeColor="text1"/>
@@ -2022,7 +2054,7 @@
                             </w:r>
                             <w:r>
                               <w:rPr>
-                                <w:rFonts w:ascii="Palatino Linotype" w:hAnsi="Palatino Linotype" w:cs="Times New Roman"/>
+                                <w:rFonts w:ascii="Avenir Book" w:hAnsi="Avenir Book" w:cs="Times New Roman"/>
                                 <w:color w:val="000000" w:themeColor="text1"/>
                                 <w:sz w:val="20"/>
                                 <w:szCs w:val="20"/>
@@ -2031,7 +2063,7 @@
                             </w:r>
                             <w:r>
                               <w:rPr>
-                                <w:rFonts w:ascii="Palatino Linotype" w:hAnsi="Palatino Linotype" w:cs="Times New Roman"/>
+                                <w:rFonts w:ascii="Avenir Book" w:hAnsi="Avenir Book" w:cs="Times New Roman"/>
                                 <w:color w:val="000000" w:themeColor="text1"/>
                                 <w:sz w:val="20"/>
                                 <w:szCs w:val="20"/>
@@ -2040,7 +2072,7 @@
                             </w:r>
                             <w:r>
                               <w:rPr>
-                                <w:rFonts w:ascii="Palatino Linotype" w:hAnsi="Palatino Linotype" w:cs="Times New Roman"/>
+                                <w:rFonts w:ascii="Avenir Book" w:hAnsi="Avenir Book" w:cs="Times New Roman"/>
                                 <w:color w:val="000000" w:themeColor="text1"/>
                                 <w:sz w:val="20"/>
                                 <w:szCs w:val="20"/>
@@ -2077,7 +2109,7 @@
                       <w:pPr>
                         <w:ind w:left="720" w:hanging="360"/>
                         <w:rPr>
-                          <w:rFonts w:ascii="Palatino Linotype" w:hAnsi="Palatino Linotype"/>
+                          <w:rFonts w:ascii="Avenir Book" w:hAnsi="Avenir Book"/>
                           <w:i/>
                           <w:iCs/>
                           <w:color w:val="000000" w:themeColor="text1"/>
@@ -2087,7 +2119,7 @@
                       </w:pPr>
                       <w:r>
                         <w:rPr>
-                          <w:rFonts w:ascii="Palatino Linotype" w:hAnsi="Palatino Linotype"/>
+                          <w:rFonts w:ascii="Avenir Book" w:hAnsi="Avenir Book"/>
                           <w:i/>
                           <w:iCs/>
                           <w:color w:val="000000" w:themeColor="text1"/>
@@ -2105,7 +2137,7 @@
                           <w:numId w:val="1"/>
                         </w:numPr>
                         <w:rPr>
-                          <w:rFonts w:ascii="Palatino Linotype" w:hAnsi="Palatino Linotype" w:cs="Times New Roman"/>
+                          <w:rFonts w:ascii="Avenir Book" w:hAnsi="Avenir Book" w:cs="Times New Roman"/>
                           <w:color w:val="000000" w:themeColor="text1"/>
                           <w:sz w:val="20"/>
                           <w:szCs w:val="20"/>
@@ -2113,16 +2145,34 @@
                       </w:pPr>
                       <w:r>
                         <w:rPr>
-                          <w:rFonts w:ascii="Palatino Linotype" w:hAnsi="Palatino Linotype" w:cs="Times New Roman"/>
-                          <w:color w:val="000000" w:themeColor="text1"/>
-                          <w:sz w:val="20"/>
-                          <w:szCs w:val="20"/>
-                        </w:rPr>
-                        <w:t>Missing covariate or linked survival data</w:t>
-                      </w:r>
-                      <w:r>
-                        <w:rPr>
-                          <w:rFonts w:ascii="Palatino Linotype" w:hAnsi="Palatino Linotype" w:cs="Times New Roman"/>
+                          <w:rFonts w:ascii="Avenir Book" w:hAnsi="Avenir Book" w:cs="Times New Roman"/>
+                          <w:color w:val="000000" w:themeColor="text1"/>
+                          <w:sz w:val="20"/>
+                          <w:szCs w:val="20"/>
+                        </w:rPr>
+                        <w:t xml:space="preserve">Missing covariate or linked </w:t>
+                      </w:r>
+                      <w:r>
+                        <w:rPr>
+                          <w:rFonts w:ascii="Avenir Book" w:hAnsi="Avenir Book" w:cs="Times New Roman"/>
+                          <w:color w:val="000000" w:themeColor="text1"/>
+                          <w:sz w:val="20"/>
+                          <w:szCs w:val="20"/>
+                        </w:rPr>
+                        <w:t>mortality</w:t>
+                      </w:r>
+                      <w:r>
+                        <w:rPr>
+                          <w:rFonts w:ascii="Avenir Book" w:hAnsi="Avenir Book" w:cs="Times New Roman"/>
+                          <w:color w:val="000000" w:themeColor="text1"/>
+                          <w:sz w:val="20"/>
+                          <w:szCs w:val="20"/>
+                        </w:rPr>
+                        <w:t xml:space="preserve"> data</w:t>
+                      </w:r>
+                      <w:r>
+                        <w:rPr>
+                          <w:rFonts w:ascii="Avenir Book" w:hAnsi="Avenir Book" w:cs="Times New Roman"/>
                           <w:color w:val="000000" w:themeColor="text1"/>
                           <w:sz w:val="20"/>
                           <w:szCs w:val="20"/>
@@ -2131,7 +2181,7 @@
                       </w:r>
                       <w:r>
                         <w:rPr>
-                          <w:rFonts w:ascii="Palatino Linotype" w:hAnsi="Palatino Linotype" w:cs="Times New Roman"/>
+                          <w:rFonts w:ascii="Avenir Book" w:hAnsi="Avenir Book" w:cs="Times New Roman"/>
                           <w:i/>
                           <w:iCs/>
                           <w:color w:val="000000" w:themeColor="text1"/>
@@ -2142,7 +2192,7 @@
                       </w:r>
                       <w:r>
                         <w:rPr>
-                          <w:rFonts w:ascii="Palatino Linotype" w:hAnsi="Palatino Linotype" w:cs="Times New Roman"/>
+                          <w:rFonts w:ascii="Avenir Book" w:hAnsi="Avenir Book" w:cs="Times New Roman"/>
                           <w:color w:val="000000" w:themeColor="text1"/>
                           <w:sz w:val="20"/>
                           <w:szCs w:val="20"/>
@@ -2151,7 +2201,7 @@
                       </w:r>
                       <w:r>
                         <w:rPr>
-                          <w:rFonts w:ascii="Palatino Linotype" w:hAnsi="Palatino Linotype" w:cs="Times New Roman"/>
+                          <w:rFonts w:ascii="Avenir Book" w:hAnsi="Avenir Book" w:cs="Times New Roman"/>
                           <w:color w:val="000000" w:themeColor="text1"/>
                           <w:sz w:val="20"/>
                           <w:szCs w:val="20"/>
@@ -2160,7 +2210,7 @@
                       </w:r>
                       <w:r>
                         <w:rPr>
-                          <w:rFonts w:ascii="Palatino Linotype" w:hAnsi="Palatino Linotype" w:cs="Times New Roman"/>
+                          <w:rFonts w:ascii="Avenir Book" w:hAnsi="Avenir Book" w:cs="Times New Roman"/>
                           <w:color w:val="000000" w:themeColor="text1"/>
                           <w:sz w:val="20"/>
                           <w:szCs w:val="20"/>
@@ -2177,6 +2227,7 @@
       </w:r>
       <w:r>
         <w:rPr>
+          <w:rFonts w:ascii="Avenir Book" w:hAnsi="Avenir Book"/>
           <w:noProof/>
         </w:rPr>
         <mc:AlternateContent>
@@ -2236,7 +2287,7 @@
                             <w:pPr>
                               <w:ind w:left="720" w:hanging="360"/>
                               <w:rPr>
-                                <w:rFonts w:ascii="Palatino Linotype" w:hAnsi="Palatino Linotype"/>
+                                <w:rFonts w:ascii="Avenir Book" w:hAnsi="Avenir Book"/>
                                 <w:i/>
                                 <w:iCs/>
                                 <w:color w:val="000000" w:themeColor="text1"/>
@@ -2246,7 +2297,7 @@
                             </w:pPr>
                             <w:r>
                               <w:rPr>
-                                <w:rFonts w:ascii="Palatino Linotype" w:hAnsi="Palatino Linotype"/>
+                                <w:rFonts w:ascii="Avenir Book" w:hAnsi="Avenir Book"/>
                                 <w:i/>
                                 <w:iCs/>
                                 <w:color w:val="000000" w:themeColor="text1"/>
@@ -2264,7 +2315,7 @@
                                 <w:numId w:val="1"/>
                               </w:numPr>
                               <w:rPr>
-                                <w:rFonts w:ascii="Palatino Linotype" w:hAnsi="Palatino Linotype" w:cs="Times New Roman"/>
+                                <w:rFonts w:ascii="Avenir Book" w:hAnsi="Avenir Book" w:cs="Times New Roman"/>
                                 <w:color w:val="000000" w:themeColor="text1"/>
                                 <w:sz w:val="20"/>
                                 <w:szCs w:val="20"/>
@@ -2272,7 +2323,7 @@
                             </w:pPr>
                             <w:r>
                               <w:rPr>
-                                <w:rFonts w:ascii="Palatino Linotype" w:hAnsi="Palatino Linotype" w:cs="Times New Roman"/>
+                                <w:rFonts w:ascii="Avenir Book" w:hAnsi="Avenir Book" w:cs="Times New Roman"/>
                                 <w:color w:val="000000" w:themeColor="text1"/>
                                 <w:sz w:val="20"/>
                                 <w:szCs w:val="20"/>
@@ -2281,7 +2332,7 @@
                             </w:r>
                             <w:r>
                               <w:rPr>
-                                <w:rFonts w:ascii="Palatino Linotype" w:hAnsi="Palatino Linotype" w:cs="Times New Roman"/>
+                                <w:rFonts w:ascii="Avenir Book" w:hAnsi="Avenir Book" w:cs="Times New Roman"/>
                                 <w:color w:val="000000" w:themeColor="text1"/>
                                 <w:sz w:val="20"/>
                                 <w:szCs w:val="20"/>
@@ -2290,21 +2341,21 @@
                             </w:r>
                             <w:r>
                               <w:rPr>
-                                <w:rFonts w:ascii="Palatino Linotype" w:hAnsi="Palatino Linotype" w:cs="Times New Roman"/>
+                                <w:rFonts w:ascii="Avenir Book" w:hAnsi="Avenir Book" w:cs="Times New Roman"/>
                                 <w:color w:val="000000" w:themeColor="text1"/>
                               </w:rPr>
                               <w:sym w:font="Symbol" w:char="F0B3"/>
                             </w:r>
                             <w:r>
                               <w:rPr>
-                                <w:rFonts w:ascii="Palatino Linotype" w:hAnsi="Palatino Linotype" w:cs="Times New Roman"/>
+                                <w:rFonts w:ascii="Avenir Book" w:hAnsi="Avenir Book" w:cs="Times New Roman"/>
                                 <w:color w:val="000000" w:themeColor="text1"/>
                               </w:rPr>
                               <w:t xml:space="preserve"> </w:t>
                             </w:r>
                             <w:r>
                               <w:rPr>
-                                <w:rFonts w:ascii="Palatino Linotype" w:hAnsi="Palatino Linotype" w:cs="Times New Roman"/>
+                                <w:rFonts w:ascii="Avenir Book" w:hAnsi="Avenir Book" w:cs="Times New Roman"/>
                                 <w:color w:val="000000" w:themeColor="text1"/>
                                 <w:sz w:val="20"/>
                                 <w:szCs w:val="20"/>
@@ -2320,7 +2371,7 @@
                                 <w:numId w:val="1"/>
                               </w:numPr>
                               <w:rPr>
-                                <w:rFonts w:ascii="Palatino Linotype" w:hAnsi="Palatino Linotype" w:cs="Times New Roman"/>
+                                <w:rFonts w:ascii="Avenir Book" w:hAnsi="Avenir Book" w:cs="Times New Roman"/>
                                 <w:color w:val="000000" w:themeColor="text1"/>
                                 <w:sz w:val="20"/>
                                 <w:szCs w:val="20"/>
@@ -2328,7 +2379,7 @@
                             </w:pPr>
                             <w:r>
                               <w:rPr>
-                                <w:rFonts w:ascii="Palatino Linotype" w:hAnsi="Palatino Linotype" w:cs="Times New Roman"/>
+                                <w:rFonts w:ascii="Avenir Book" w:hAnsi="Avenir Book" w:cs="Times New Roman"/>
                                 <w:color w:val="000000" w:themeColor="text1"/>
                                 <w:sz w:val="20"/>
                                 <w:szCs w:val="20"/>
@@ -2365,7 +2416,7 @@
                       <w:pPr>
                         <w:ind w:left="720" w:hanging="360"/>
                         <w:rPr>
-                          <w:rFonts w:ascii="Palatino Linotype" w:hAnsi="Palatino Linotype"/>
+                          <w:rFonts w:ascii="Avenir Book" w:hAnsi="Avenir Book"/>
                           <w:i/>
                           <w:iCs/>
                           <w:color w:val="000000" w:themeColor="text1"/>
@@ -2375,7 +2426,7 @@
                       </w:pPr>
                       <w:r>
                         <w:rPr>
-                          <w:rFonts w:ascii="Palatino Linotype" w:hAnsi="Palatino Linotype"/>
+                          <w:rFonts w:ascii="Avenir Book" w:hAnsi="Avenir Book"/>
                           <w:i/>
                           <w:iCs/>
                           <w:color w:val="000000" w:themeColor="text1"/>
@@ -2393,7 +2444,7 @@
                           <w:numId w:val="1"/>
                         </w:numPr>
                         <w:rPr>
-                          <w:rFonts w:ascii="Palatino Linotype" w:hAnsi="Palatino Linotype" w:cs="Times New Roman"/>
+                          <w:rFonts w:ascii="Avenir Book" w:hAnsi="Avenir Book" w:cs="Times New Roman"/>
                           <w:color w:val="000000" w:themeColor="text1"/>
                           <w:sz w:val="20"/>
                           <w:szCs w:val="20"/>
@@ -2401,7 +2452,7 @@
                       </w:pPr>
                       <w:r>
                         <w:rPr>
-                          <w:rFonts w:ascii="Palatino Linotype" w:hAnsi="Palatino Linotype" w:cs="Times New Roman"/>
+                          <w:rFonts w:ascii="Avenir Book" w:hAnsi="Avenir Book" w:cs="Times New Roman"/>
                           <w:color w:val="000000" w:themeColor="text1"/>
                           <w:sz w:val="20"/>
                           <w:szCs w:val="20"/>
@@ -2410,7 +2461,7 @@
                       </w:r>
                       <w:r>
                         <w:rPr>
-                          <w:rFonts w:ascii="Palatino Linotype" w:hAnsi="Palatino Linotype" w:cs="Times New Roman"/>
+                          <w:rFonts w:ascii="Avenir Book" w:hAnsi="Avenir Book" w:cs="Times New Roman"/>
                           <w:color w:val="000000" w:themeColor="text1"/>
                           <w:sz w:val="20"/>
                           <w:szCs w:val="20"/>
@@ -2419,21 +2470,21 @@
                       </w:r>
                       <w:r>
                         <w:rPr>
-                          <w:rFonts w:ascii="Palatino Linotype" w:hAnsi="Palatino Linotype" w:cs="Times New Roman"/>
+                          <w:rFonts w:ascii="Avenir Book" w:hAnsi="Avenir Book" w:cs="Times New Roman"/>
                           <w:color w:val="000000" w:themeColor="text1"/>
                         </w:rPr>
                         <w:sym w:font="Symbol" w:char="F0B3"/>
                       </w:r>
                       <w:r>
                         <w:rPr>
-                          <w:rFonts w:ascii="Palatino Linotype" w:hAnsi="Palatino Linotype" w:cs="Times New Roman"/>
+                          <w:rFonts w:ascii="Avenir Book" w:hAnsi="Avenir Book" w:cs="Times New Roman"/>
                           <w:color w:val="000000" w:themeColor="text1"/>
                         </w:rPr>
                         <w:t xml:space="preserve"> </w:t>
                       </w:r>
                       <w:r>
                         <w:rPr>
-                          <w:rFonts w:ascii="Palatino Linotype" w:hAnsi="Palatino Linotype" w:cs="Times New Roman"/>
+                          <w:rFonts w:ascii="Avenir Book" w:hAnsi="Avenir Book" w:cs="Times New Roman"/>
                           <w:color w:val="000000" w:themeColor="text1"/>
                           <w:sz w:val="20"/>
                           <w:szCs w:val="20"/>
@@ -2449,7 +2500,7 @@
                           <w:numId w:val="1"/>
                         </w:numPr>
                         <w:rPr>
-                          <w:rFonts w:ascii="Palatino Linotype" w:hAnsi="Palatino Linotype" w:cs="Times New Roman"/>
+                          <w:rFonts w:ascii="Avenir Book" w:hAnsi="Avenir Book" w:cs="Times New Roman"/>
                           <w:color w:val="000000" w:themeColor="text1"/>
                           <w:sz w:val="20"/>
                           <w:szCs w:val="20"/>
@@ -2457,7 +2508,7 @@
                       </w:pPr>
                       <w:r>
                         <w:rPr>
-                          <w:rFonts w:ascii="Palatino Linotype" w:hAnsi="Palatino Linotype" w:cs="Times New Roman"/>
+                          <w:rFonts w:ascii="Avenir Book" w:hAnsi="Avenir Book" w:cs="Times New Roman"/>
                           <w:color w:val="000000" w:themeColor="text1"/>
                           <w:sz w:val="20"/>
                           <w:szCs w:val="20"/>
@@ -2474,6 +2525,7 @@
       </w:r>
       <w:r>
         <w:rPr>
+          <w:rFonts w:ascii="Avenir Book" w:hAnsi="Avenir Book"/>
           <w:noProof/>
         </w:rPr>
         <mc:AlternateContent>
@@ -2540,12 +2592,13 @@
       </w:r>
       <w:r>
         <w:rPr>
+          <w:rFonts w:ascii="Avenir Book" w:hAnsi="Avenir Book"/>
           <w:noProof/>
         </w:rPr>
         <mc:AlternateContent>
           <mc:Choice Requires="wps">
             <w:drawing>
-              <wp:anchor distT="0" distB="0" distL="114300" distR="114300" simplePos="0" relativeHeight="251706368" behindDoc="0" locked="0" layoutInCell="1" allowOverlap="1" wp14:anchorId="3F35C23D" wp14:editId="086026BD">
+              <wp:anchor distT="0" distB="0" distL="114300" distR="114300" simplePos="0" relativeHeight="251706368" behindDoc="0" locked="0" layoutInCell="1" allowOverlap="1" wp14:anchorId="3F35C23D" wp14:editId="54CF0ECB">
                 <wp:simplePos x="0" y="0"/>
                 <wp:positionH relativeFrom="column">
                   <wp:posOffset>2914015</wp:posOffset>
@@ -2606,12 +2659,13 @@
       </w:r>
       <w:r>
         <w:rPr>
+          <w:rFonts w:ascii="Avenir Book" w:hAnsi="Avenir Book"/>
           <w:noProof/>
         </w:rPr>
         <mc:AlternateContent>
           <mc:Choice Requires="wps">
             <w:drawing>
-              <wp:anchor distT="0" distB="0" distL="114300" distR="114300" simplePos="0" relativeHeight="251662336" behindDoc="0" locked="0" layoutInCell="1" allowOverlap="1" wp14:anchorId="116A2EB8" wp14:editId="6BBAD33C">
+              <wp:anchor distT="0" distB="0" distL="114300" distR="114300" simplePos="0" relativeHeight="251662336" behindDoc="0" locked="0" layoutInCell="1" allowOverlap="1" wp14:anchorId="116A2EB8" wp14:editId="71D06E22">
                 <wp:simplePos x="0" y="0"/>
                 <wp:positionH relativeFrom="column">
                   <wp:posOffset>1880235</wp:posOffset>
@@ -2665,7 +2719,7 @@
                             <w:pPr>
                               <w:jc w:val="center"/>
                               <w:rPr>
-                                <w:rFonts w:ascii="Palatino Linotype" w:hAnsi="Palatino Linotype" w:cs="Times New Roman"/>
+                                <w:rFonts w:ascii="Avenir Book" w:hAnsi="Avenir Book" w:cs="Times New Roman"/>
                                 <w:color w:val="000000" w:themeColor="text1"/>
                                 <w:sz w:val="20"/>
                                 <w:szCs w:val="20"/>
@@ -2673,7 +2727,7 @@
                             </w:pPr>
                             <w:r>
                               <w:rPr>
-                                <w:rFonts w:ascii="Palatino Linotype" w:hAnsi="Palatino Linotype" w:cs="Times New Roman"/>
+                                <w:rFonts w:ascii="Avenir Book" w:hAnsi="Avenir Book" w:cs="Times New Roman"/>
                                 <w:color w:val="000000" w:themeColor="text1"/>
                                 <w:sz w:val="20"/>
                                 <w:szCs w:val="20"/>
@@ -2682,7 +2736,7 @@
                             </w:r>
                             <w:r>
                               <w:rPr>
-                                <w:rFonts w:ascii="Palatino Linotype" w:hAnsi="Palatino Linotype" w:cs="Times New Roman"/>
+                                <w:rFonts w:ascii="Avenir Book" w:hAnsi="Avenir Book" w:cs="Times New Roman"/>
                                 <w:color w:val="000000" w:themeColor="text1"/>
                                 <w:sz w:val="20"/>
                                 <w:szCs w:val="20"/>
@@ -2694,7 +2748,7 @@
                             <w:pPr>
                               <w:jc w:val="center"/>
                               <w:rPr>
-                                <w:rFonts w:ascii="Palatino Linotype" w:hAnsi="Palatino Linotype" w:cs="Times New Roman"/>
+                                <w:rFonts w:ascii="Avenir Book" w:hAnsi="Avenir Book" w:cs="Times New Roman"/>
                                 <w:color w:val="000000" w:themeColor="text1"/>
                                 <w:sz w:val="20"/>
                                 <w:szCs w:val="20"/>
@@ -2702,7 +2756,7 @@
                             </w:pPr>
                             <w:r>
                               <w:rPr>
-                                <w:rFonts w:ascii="Palatino Linotype" w:hAnsi="Palatino Linotype" w:cs="Times New Roman"/>
+                                <w:rFonts w:ascii="Avenir Book" w:hAnsi="Avenir Book" w:cs="Times New Roman"/>
                                 <w:i/>
                                 <w:iCs/>
                                 <w:color w:val="000000" w:themeColor="text1"/>
@@ -2713,7 +2767,7 @@
                             </w:r>
                             <w:r>
                               <w:rPr>
-                                <w:rFonts w:ascii="Palatino Linotype" w:hAnsi="Palatino Linotype" w:cs="Times New Roman"/>
+                                <w:rFonts w:ascii="Avenir Book" w:hAnsi="Avenir Book" w:cs="Times New Roman"/>
                                 <w:color w:val="000000" w:themeColor="text1"/>
                                 <w:sz w:val="20"/>
                                 <w:szCs w:val="20"/>
@@ -2722,7 +2776,7 @@
                             </w:r>
                             <w:r>
                               <w:rPr>
-                                <w:rFonts w:ascii="Palatino Linotype" w:hAnsi="Palatino Linotype" w:cs="Times New Roman"/>
+                                <w:rFonts w:ascii="Avenir Book" w:hAnsi="Avenir Book" w:cs="Times New Roman"/>
                                 <w:color w:val="000000" w:themeColor="text1"/>
                                 <w:sz w:val="20"/>
                                 <w:szCs w:val="20"/>
@@ -2759,7 +2813,7 @@
                       <w:pPr>
                         <w:jc w:val="center"/>
                         <w:rPr>
-                          <w:rFonts w:ascii="Palatino Linotype" w:hAnsi="Palatino Linotype" w:cs="Times New Roman"/>
+                          <w:rFonts w:ascii="Avenir Book" w:hAnsi="Avenir Book" w:cs="Times New Roman"/>
                           <w:color w:val="000000" w:themeColor="text1"/>
                           <w:sz w:val="20"/>
                           <w:szCs w:val="20"/>
@@ -2767,7 +2821,7 @@
                       </w:pPr>
                       <w:r>
                         <w:rPr>
-                          <w:rFonts w:ascii="Palatino Linotype" w:hAnsi="Palatino Linotype" w:cs="Times New Roman"/>
+                          <w:rFonts w:ascii="Avenir Book" w:hAnsi="Avenir Book" w:cs="Times New Roman"/>
                           <w:color w:val="000000" w:themeColor="text1"/>
                           <w:sz w:val="20"/>
                           <w:szCs w:val="20"/>
@@ -2776,7 +2830,7 @@
                       </w:r>
                       <w:r>
                         <w:rPr>
-                          <w:rFonts w:ascii="Palatino Linotype" w:hAnsi="Palatino Linotype" w:cs="Times New Roman"/>
+                          <w:rFonts w:ascii="Avenir Book" w:hAnsi="Avenir Book" w:cs="Times New Roman"/>
                           <w:color w:val="000000" w:themeColor="text1"/>
                           <w:sz w:val="20"/>
                           <w:szCs w:val="20"/>
@@ -2788,7 +2842,7 @@
                       <w:pPr>
                         <w:jc w:val="center"/>
                         <w:rPr>
-                          <w:rFonts w:ascii="Palatino Linotype" w:hAnsi="Palatino Linotype" w:cs="Times New Roman"/>
+                          <w:rFonts w:ascii="Avenir Book" w:hAnsi="Avenir Book" w:cs="Times New Roman"/>
                           <w:color w:val="000000" w:themeColor="text1"/>
                           <w:sz w:val="20"/>
                           <w:szCs w:val="20"/>
@@ -2796,7 +2850,7 @@
                       </w:pPr>
                       <w:r>
                         <w:rPr>
-                          <w:rFonts w:ascii="Palatino Linotype" w:hAnsi="Palatino Linotype" w:cs="Times New Roman"/>
+                          <w:rFonts w:ascii="Avenir Book" w:hAnsi="Avenir Book" w:cs="Times New Roman"/>
                           <w:i/>
                           <w:iCs/>
                           <w:color w:val="000000" w:themeColor="text1"/>
@@ -2807,7 +2861,7 @@
                       </w:r>
                       <w:r>
                         <w:rPr>
-                          <w:rFonts w:ascii="Palatino Linotype" w:hAnsi="Palatino Linotype" w:cs="Times New Roman"/>
+                          <w:rFonts w:ascii="Avenir Book" w:hAnsi="Avenir Book" w:cs="Times New Roman"/>
                           <w:color w:val="000000" w:themeColor="text1"/>
                           <w:sz w:val="20"/>
                           <w:szCs w:val="20"/>
@@ -2816,7 +2870,7 @@
                       </w:r>
                       <w:r>
                         <w:rPr>
-                          <w:rFonts w:ascii="Palatino Linotype" w:hAnsi="Palatino Linotype" w:cs="Times New Roman"/>
+                          <w:rFonts w:ascii="Avenir Book" w:hAnsi="Avenir Book" w:cs="Times New Roman"/>
                           <w:color w:val="000000" w:themeColor="text1"/>
                           <w:sz w:val="20"/>
                           <w:szCs w:val="20"/>
@@ -2833,6 +2887,7 @@
       </w:r>
       <w:r>
         <w:rPr>
+          <w:rFonts w:ascii="Avenir Book" w:hAnsi="Avenir Book"/>
           <w:noProof/>
         </w:rPr>
         <mc:AlternateContent>
@@ -2899,6 +2954,7 @@
       </w:r>
       <w:r>
         <w:rPr>
+          <w:rFonts w:ascii="Avenir Book" w:hAnsi="Avenir Book"/>
           <w:noProof/>
         </w:rPr>
         <mc:AlternateContent>
@@ -2958,7 +3014,7 @@
                             <w:pPr>
                               <w:jc w:val="center"/>
                               <w:rPr>
-                                <w:rFonts w:ascii="Palatino Linotype" w:hAnsi="Palatino Linotype" w:cs="Times New Roman"/>
+                                <w:rFonts w:ascii="Avenir Book" w:hAnsi="Avenir Book" w:cs="Times New Roman"/>
                                 <w:color w:val="000000" w:themeColor="text1"/>
                                 <w:sz w:val="20"/>
                                 <w:szCs w:val="20"/>
@@ -2966,7 +3022,7 @@
                             </w:pPr>
                             <w:r>
                               <w:rPr>
-                                <w:rFonts w:ascii="Palatino Linotype" w:hAnsi="Palatino Linotype" w:cs="Times New Roman"/>
+                                <w:rFonts w:ascii="Avenir Book" w:hAnsi="Avenir Book" w:cs="Times New Roman"/>
                                 <w:color w:val="000000" w:themeColor="text1"/>
                                 <w:sz w:val="20"/>
                                 <w:szCs w:val="20"/>
@@ -2975,7 +3031,7 @@
                             </w:r>
                             <w:r>
                               <w:rPr>
-                                <w:rFonts w:ascii="Palatino Linotype" w:hAnsi="Palatino Linotype" w:cs="Times New Roman"/>
+                                <w:rFonts w:ascii="Avenir Book" w:hAnsi="Avenir Book" w:cs="Times New Roman"/>
                                 <w:color w:val="000000" w:themeColor="text1"/>
                                 <w:sz w:val="20"/>
                                 <w:szCs w:val="20"/>
@@ -2984,7 +3040,7 @@
                             </w:r>
                             <w:r>
                               <w:rPr>
-                                <w:rFonts w:ascii="Palatino Linotype" w:hAnsi="Palatino Linotype" w:cs="Times New Roman"/>
+                                <w:rFonts w:ascii="Avenir Book" w:hAnsi="Avenir Book" w:cs="Times New Roman"/>
                                 <w:color w:val="000000" w:themeColor="text1"/>
                                 <w:sz w:val="20"/>
                                 <w:szCs w:val="20"/>
@@ -2993,7 +3049,7 @@
                             </w:r>
                             <w:r>
                               <w:rPr>
-                                <w:rFonts w:ascii="Palatino Linotype" w:hAnsi="Palatino Linotype" w:cs="Times New Roman"/>
+                                <w:rFonts w:ascii="Avenir Book" w:hAnsi="Avenir Book" w:cs="Times New Roman"/>
                                 <w:color w:val="000000" w:themeColor="text1"/>
                                 <w:sz w:val="20"/>
                                 <w:szCs w:val="20"/>
@@ -3005,7 +3061,7 @@
                             <w:pPr>
                               <w:jc w:val="center"/>
                               <w:rPr>
-                                <w:rFonts w:ascii="Palatino Linotype" w:hAnsi="Palatino Linotype" w:cs="Times New Roman"/>
+                                <w:rFonts w:ascii="Avenir Book" w:hAnsi="Avenir Book" w:cs="Times New Roman"/>
                                 <w:color w:val="000000" w:themeColor="text1"/>
                                 <w:sz w:val="20"/>
                                 <w:szCs w:val="20"/>
@@ -3013,7 +3069,7 @@
                             </w:pPr>
                             <w:r>
                               <w:rPr>
-                                <w:rFonts w:ascii="Palatino Linotype" w:hAnsi="Palatino Linotype" w:cs="Times New Roman"/>
+                                <w:rFonts w:ascii="Avenir Book" w:hAnsi="Avenir Book" w:cs="Times New Roman"/>
                                 <w:i/>
                                 <w:iCs/>
                                 <w:color w:val="000000" w:themeColor="text1"/>
@@ -3024,7 +3080,7 @@
                             </w:r>
                             <w:r>
                               <w:rPr>
-                                <w:rFonts w:ascii="Palatino Linotype" w:hAnsi="Palatino Linotype" w:cs="Times New Roman"/>
+                                <w:rFonts w:ascii="Avenir Book" w:hAnsi="Avenir Book" w:cs="Times New Roman"/>
                                 <w:color w:val="000000" w:themeColor="text1"/>
                                 <w:sz w:val="20"/>
                                 <w:szCs w:val="20"/>
@@ -3033,7 +3089,7 @@
                             </w:r>
                             <w:r>
                               <w:rPr>
-                                <w:rFonts w:ascii="Palatino Linotype" w:hAnsi="Palatino Linotype" w:cs="Times New Roman"/>
+                                <w:rFonts w:ascii="Avenir Book" w:hAnsi="Avenir Book" w:cs="Times New Roman"/>
                                 <w:color w:val="000000" w:themeColor="text1"/>
                                 <w:sz w:val="20"/>
                                 <w:szCs w:val="20"/>
@@ -3042,7 +3098,7 @@
                             </w:r>
                             <w:r>
                               <w:rPr>
-                                <w:rFonts w:ascii="Palatino Linotype" w:hAnsi="Palatino Linotype" w:cs="Times New Roman"/>
+                                <w:rFonts w:ascii="Avenir Book" w:hAnsi="Avenir Book" w:cs="Times New Roman"/>
                                 <w:color w:val="000000" w:themeColor="text1"/>
                                 <w:sz w:val="20"/>
                                 <w:szCs w:val="20"/>
@@ -3051,7 +3107,7 @@
                             </w:r>
                             <w:r>
                               <w:rPr>
-                                <w:rFonts w:ascii="Palatino Linotype" w:hAnsi="Palatino Linotype" w:cs="Times New Roman"/>
+                                <w:rFonts w:ascii="Avenir Book" w:hAnsi="Avenir Book" w:cs="Times New Roman"/>
                                 <w:color w:val="000000" w:themeColor="text1"/>
                                 <w:sz w:val="20"/>
                                 <w:szCs w:val="20"/>
@@ -3088,7 +3144,7 @@
                       <w:pPr>
                         <w:jc w:val="center"/>
                         <w:rPr>
-                          <w:rFonts w:ascii="Palatino Linotype" w:hAnsi="Palatino Linotype" w:cs="Times New Roman"/>
+                          <w:rFonts w:ascii="Avenir Book" w:hAnsi="Avenir Book" w:cs="Times New Roman"/>
                           <w:color w:val="000000" w:themeColor="text1"/>
                           <w:sz w:val="20"/>
                           <w:szCs w:val="20"/>
@@ -3096,7 +3152,7 @@
                       </w:pPr>
                       <w:r>
                         <w:rPr>
-                          <w:rFonts w:ascii="Palatino Linotype" w:hAnsi="Palatino Linotype" w:cs="Times New Roman"/>
+                          <w:rFonts w:ascii="Avenir Book" w:hAnsi="Avenir Book" w:cs="Times New Roman"/>
                           <w:color w:val="000000" w:themeColor="text1"/>
                           <w:sz w:val="20"/>
                           <w:szCs w:val="20"/>
@@ -3105,7 +3161,7 @@
                       </w:r>
                       <w:r>
                         <w:rPr>
-                          <w:rFonts w:ascii="Palatino Linotype" w:hAnsi="Palatino Linotype" w:cs="Times New Roman"/>
+                          <w:rFonts w:ascii="Avenir Book" w:hAnsi="Avenir Book" w:cs="Times New Roman"/>
                           <w:color w:val="000000" w:themeColor="text1"/>
                           <w:sz w:val="20"/>
                           <w:szCs w:val="20"/>
@@ -3114,7 +3170,7 @@
                       </w:r>
                       <w:r>
                         <w:rPr>
-                          <w:rFonts w:ascii="Palatino Linotype" w:hAnsi="Palatino Linotype" w:cs="Times New Roman"/>
+                          <w:rFonts w:ascii="Avenir Book" w:hAnsi="Avenir Book" w:cs="Times New Roman"/>
                           <w:color w:val="000000" w:themeColor="text1"/>
                           <w:sz w:val="20"/>
                           <w:szCs w:val="20"/>
@@ -3123,7 +3179,7 @@
                       </w:r>
                       <w:r>
                         <w:rPr>
-                          <w:rFonts w:ascii="Palatino Linotype" w:hAnsi="Palatino Linotype" w:cs="Times New Roman"/>
+                          <w:rFonts w:ascii="Avenir Book" w:hAnsi="Avenir Book" w:cs="Times New Roman"/>
                           <w:color w:val="000000" w:themeColor="text1"/>
                           <w:sz w:val="20"/>
                           <w:szCs w:val="20"/>
@@ -3135,7 +3191,7 @@
                       <w:pPr>
                         <w:jc w:val="center"/>
                         <w:rPr>
-                          <w:rFonts w:ascii="Palatino Linotype" w:hAnsi="Palatino Linotype" w:cs="Times New Roman"/>
+                          <w:rFonts w:ascii="Avenir Book" w:hAnsi="Avenir Book" w:cs="Times New Roman"/>
                           <w:color w:val="000000" w:themeColor="text1"/>
                           <w:sz w:val="20"/>
                           <w:szCs w:val="20"/>
@@ -3143,7 +3199,7 @@
                       </w:pPr>
                       <w:r>
                         <w:rPr>
-                          <w:rFonts w:ascii="Palatino Linotype" w:hAnsi="Palatino Linotype" w:cs="Times New Roman"/>
+                          <w:rFonts w:ascii="Avenir Book" w:hAnsi="Avenir Book" w:cs="Times New Roman"/>
                           <w:i/>
                           <w:iCs/>
                           <w:color w:val="000000" w:themeColor="text1"/>
@@ -3154,7 +3210,7 @@
                       </w:r>
                       <w:r>
                         <w:rPr>
-                          <w:rFonts w:ascii="Palatino Linotype" w:hAnsi="Palatino Linotype" w:cs="Times New Roman"/>
+                          <w:rFonts w:ascii="Avenir Book" w:hAnsi="Avenir Book" w:cs="Times New Roman"/>
                           <w:color w:val="000000" w:themeColor="text1"/>
                           <w:sz w:val="20"/>
                           <w:szCs w:val="20"/>
@@ -3163,7 +3219,7 @@
                       </w:r>
                       <w:r>
                         <w:rPr>
-                          <w:rFonts w:ascii="Palatino Linotype" w:hAnsi="Palatino Linotype" w:cs="Times New Roman"/>
+                          <w:rFonts w:ascii="Avenir Book" w:hAnsi="Avenir Book" w:cs="Times New Roman"/>
                           <w:color w:val="000000" w:themeColor="text1"/>
                           <w:sz w:val="20"/>
                           <w:szCs w:val="20"/>
@@ -3172,7 +3228,7 @@
                       </w:r>
                       <w:r>
                         <w:rPr>
-                          <w:rFonts w:ascii="Palatino Linotype" w:hAnsi="Palatino Linotype" w:cs="Times New Roman"/>
+                          <w:rFonts w:ascii="Avenir Book" w:hAnsi="Avenir Book" w:cs="Times New Roman"/>
                           <w:color w:val="000000" w:themeColor="text1"/>
                           <w:sz w:val="20"/>
                           <w:szCs w:val="20"/>
@@ -3181,7 +3237,7 @@
                       </w:r>
                       <w:r>
                         <w:rPr>
-                          <w:rFonts w:ascii="Palatino Linotype" w:hAnsi="Palatino Linotype" w:cs="Times New Roman"/>
+                          <w:rFonts w:ascii="Avenir Book" w:hAnsi="Avenir Book" w:cs="Times New Roman"/>
                           <w:color w:val="000000" w:themeColor="text1"/>
                           <w:sz w:val="20"/>
                           <w:szCs w:val="20"/>
@@ -3198,6 +3254,7 @@
       </w:r>
       <w:r>
         <w:rPr>
+          <w:rFonts w:ascii="Avenir Book" w:hAnsi="Avenir Book"/>
           <w:noProof/>
         </w:rPr>
         <mc:AlternateContent>
@@ -3264,6 +3321,7 @@
       </w:r>
       <w:r>
         <w:rPr>
+          <w:rFonts w:ascii="Avenir Book" w:hAnsi="Avenir Book"/>
           <w:noProof/>
         </w:rPr>
         <mc:AlternateContent>

</xml_diff>